<commit_message>
updated kd-tree and added kd-tree to report
</commit_message>
<xml_diff>
--- a/ML report 2.docx
+++ b/ML report 2.docx
@@ -4,15 +4,7 @@
   <w:body>
     <w:p>
       <w:r>
-        <w:t xml:space="preserve">ML </w:t>
-      </w:r>
-      <w:proofErr w:type="spellStart"/>
-      <w:r>
-        <w:t>report</w:t>
-      </w:r>
-      <w:proofErr w:type="spellEnd"/>
-      <w:r>
-        <w:t xml:space="preserve"> 2</w:t>
+        <w:t>ML report 2</w:t>
       </w:r>
     </w:p>
     <w:p>
@@ -92,21 +84,7 @@
         <w:rPr>
           <w:lang w:val="en-US"/>
         </w:rPr>
-        <w:t xml:space="preserve">You </w:t>
-      </w:r>
-      <w:proofErr w:type="gramStart"/>
-      <w:r>
-        <w:rPr>
-          <w:lang w:val="en-US"/>
-        </w:rPr>
-        <w:t>have to</w:t>
-      </w:r>
-      <w:proofErr w:type="gramEnd"/>
-      <w:r>
-        <w:rPr>
-          <w:lang w:val="en-US"/>
-        </w:rPr>
-        <w:t xml:space="preserve"> do the following:</w:t>
+        <w:t>You have to do the following:</w:t>
       </w:r>
     </w:p>
     <w:p>
@@ -341,21 +319,7 @@
         <w:rPr>
           <w:lang w:val="en-US"/>
         </w:rPr>
-        <w:t xml:space="preserve">8.            Try to explain why k = 3 is the </w:t>
-      </w:r>
-      <w:proofErr w:type="gramStart"/>
-      <w:r>
-        <w:rPr>
-          <w:lang w:val="en-US"/>
-        </w:rPr>
-        <w:t>best, and</w:t>
-      </w:r>
-      <w:proofErr w:type="gramEnd"/>
-      <w:r>
-        <w:rPr>
-          <w:lang w:val="en-US"/>
-        </w:rPr>
-        <w:t xml:space="preserve"> write in your report.</w:t>
+        <w:t>8.            Try to explain why k = 3 is the best, and write in your report.</w:t>
       </w:r>
     </w:p>
     <w:p>
@@ -477,21 +441,7 @@
         <w:rPr>
           <w:lang w:val="en-US"/>
         </w:rPr>
-        <w:t xml:space="preserve">) in the unit square (all points have x-coordinates and y-coordinates). You </w:t>
-      </w:r>
-      <w:proofErr w:type="gramStart"/>
-      <w:r>
-        <w:rPr>
-          <w:lang w:val="en-US"/>
-        </w:rPr>
-        <w:t>have to</w:t>
-      </w:r>
-      <w:proofErr w:type="gramEnd"/>
-      <w:r>
-        <w:rPr>
-          <w:lang w:val="en-US"/>
-        </w:rPr>
-        <w:t xml:space="preserve"> build a 2d-tree.</w:t>
+        <w:t>) in the unit square (all points have x-coordinates and y-coordinates). You have to build a 2d-tree.</w:t>
       </w:r>
     </w:p>
     <w:p>
@@ -504,21 +454,7 @@
         <w:rPr>
           <w:lang w:val="en-US"/>
         </w:rPr>
-        <w:t xml:space="preserve">You </w:t>
-      </w:r>
-      <w:proofErr w:type="gramStart"/>
-      <w:r>
-        <w:rPr>
-          <w:lang w:val="en-US"/>
-        </w:rPr>
-        <w:t>have to</w:t>
-      </w:r>
-      <w:proofErr w:type="gramEnd"/>
-      <w:r>
-        <w:rPr>
-          <w:lang w:val="en-US"/>
-        </w:rPr>
-        <w:t xml:space="preserve"> do the following:</w:t>
+        <w:t>You have to do the following:</w:t>
       </w:r>
     </w:p>
     <w:p>
@@ -615,6 +551,8 @@
         </w:rPr>
         <w:t>Draw a 2d-tree divides the unit square (Use two colors).</w:t>
       </w:r>
+      <w:bookmarkStart w:id="0" w:name="_GoBack"/>
+      <w:bookmarkEnd w:id="0"/>
     </w:p>
     <w:p>
       <w:pPr>
@@ -663,8 +601,2519 @@
           <w:lang w:val="en-GB"/>
         </w:rPr>
       </w:pPr>
-      <w:bookmarkStart w:id="0" w:name="_GoBack"/>
-      <w:bookmarkEnd w:id="0"/>
+      <w:r>
+        <w:rPr>
+          <w:sz w:val="23"/>
+          <w:szCs w:val="23"/>
+        </w:rPr>
+        <w:t>The report should contain the following:</w:t>
+      </w:r>
+    </w:p>
+    <w:p>
+      <w:pPr>
+        <w:pStyle w:val="Default"/>
+      </w:pPr>
+    </w:p>
+    <w:p>
+      <w:pPr>
+        <w:pStyle w:val="Default"/>
+        <w:numPr>
+          <w:ilvl w:val="0"/>
+          <w:numId w:val="3"/>
+        </w:numPr>
+        <w:spacing w:after="114"/>
+        <w:rPr>
+          <w:sz w:val="23"/>
+          <w:szCs w:val="23"/>
+        </w:rPr>
+      </w:pPr>
+      <w:r>
+        <w:rPr>
+          <w:sz w:val="23"/>
+          <w:szCs w:val="23"/>
+        </w:rPr>
+        <w:t xml:space="preserve">1. </w:t>
+      </w:r>
+      <w:proofErr w:type="spellStart"/>
+      <w:r>
+        <w:rPr>
+          <w:sz w:val="23"/>
+          <w:szCs w:val="23"/>
+        </w:rPr>
+        <w:t>What</w:t>
+      </w:r>
+      <w:proofErr w:type="spellEnd"/>
+      <w:r>
+        <w:rPr>
+          <w:sz w:val="23"/>
+          <w:szCs w:val="23"/>
+        </w:rPr>
+        <w:t xml:space="preserve"> </w:t>
+      </w:r>
+      <w:proofErr w:type="spellStart"/>
+      <w:r>
+        <w:rPr>
+          <w:sz w:val="23"/>
+          <w:szCs w:val="23"/>
+        </w:rPr>
+        <w:t>environments</w:t>
+      </w:r>
+      <w:proofErr w:type="spellEnd"/>
+      <w:r>
+        <w:rPr>
+          <w:sz w:val="23"/>
+          <w:szCs w:val="23"/>
+        </w:rPr>
+        <w:t xml:space="preserve"> </w:t>
+      </w:r>
+      <w:proofErr w:type="spellStart"/>
+      <w:r>
+        <w:rPr>
+          <w:sz w:val="23"/>
+          <w:szCs w:val="23"/>
+        </w:rPr>
+        <w:t>the</w:t>
+      </w:r>
+      <w:proofErr w:type="spellEnd"/>
+      <w:r>
+        <w:rPr>
+          <w:sz w:val="23"/>
+          <w:szCs w:val="23"/>
+        </w:rPr>
+        <w:t xml:space="preserve"> </w:t>
+      </w:r>
+      <w:proofErr w:type="spellStart"/>
+      <w:r>
+        <w:rPr>
+          <w:sz w:val="23"/>
+          <w:szCs w:val="23"/>
+        </w:rPr>
+        <w:t>members</w:t>
+      </w:r>
+      <w:proofErr w:type="spellEnd"/>
+      <w:r>
+        <w:rPr>
+          <w:sz w:val="23"/>
+          <w:szCs w:val="23"/>
+        </w:rPr>
+        <w:t xml:space="preserve"> are </w:t>
+      </w:r>
+      <w:proofErr w:type="spellStart"/>
+      <w:r>
+        <w:rPr>
+          <w:sz w:val="23"/>
+          <w:szCs w:val="23"/>
+        </w:rPr>
+        <w:t>using</w:t>
+      </w:r>
+      <w:proofErr w:type="spellEnd"/>
+      <w:r>
+        <w:rPr>
+          <w:sz w:val="23"/>
+          <w:szCs w:val="23"/>
+        </w:rPr>
+        <w:t xml:space="preserve"> (5%) </w:t>
+      </w:r>
+    </w:p>
+    <w:p>
+      <w:pPr>
+        <w:pStyle w:val="Default"/>
+        <w:numPr>
+          <w:ilvl w:val="0"/>
+          <w:numId w:val="3"/>
+        </w:numPr>
+        <w:spacing w:after="114"/>
+        <w:rPr>
+          <w:sz w:val="23"/>
+          <w:szCs w:val="23"/>
+        </w:rPr>
+      </w:pPr>
+      <w:r>
+        <w:rPr>
+          <w:sz w:val="23"/>
+          <w:szCs w:val="23"/>
+        </w:rPr>
+        <w:t>2. K-</w:t>
+      </w:r>
+      <w:proofErr w:type="spellStart"/>
+      <w:r>
+        <w:rPr>
+          <w:sz w:val="23"/>
+          <w:szCs w:val="23"/>
+        </w:rPr>
+        <w:t>means</w:t>
+      </w:r>
+      <w:proofErr w:type="spellEnd"/>
+      <w:r>
+        <w:rPr>
+          <w:sz w:val="23"/>
+          <w:szCs w:val="23"/>
+        </w:rPr>
+        <w:t xml:space="preserve"> </w:t>
+      </w:r>
+      <w:proofErr w:type="spellStart"/>
+      <w:r>
+        <w:rPr>
+          <w:sz w:val="23"/>
+          <w:szCs w:val="23"/>
+        </w:rPr>
+        <w:t>code</w:t>
+      </w:r>
+      <w:proofErr w:type="spellEnd"/>
+      <w:r>
+        <w:rPr>
+          <w:sz w:val="23"/>
+          <w:szCs w:val="23"/>
+        </w:rPr>
+        <w:t xml:space="preserve"> (30%) </w:t>
+      </w:r>
+    </w:p>
+    <w:p>
+      <w:pPr>
+        <w:pStyle w:val="Default"/>
+        <w:numPr>
+          <w:ilvl w:val="0"/>
+          <w:numId w:val="3"/>
+        </w:numPr>
+        <w:spacing w:after="114"/>
+        <w:rPr>
+          <w:sz w:val="23"/>
+          <w:szCs w:val="23"/>
+        </w:rPr>
+      </w:pPr>
+      <w:r>
+        <w:rPr>
+          <w:sz w:val="23"/>
+          <w:szCs w:val="23"/>
+        </w:rPr>
+        <w:t xml:space="preserve">3. </w:t>
+      </w:r>
+      <w:proofErr w:type="spellStart"/>
+      <w:r>
+        <w:rPr>
+          <w:sz w:val="23"/>
+          <w:szCs w:val="23"/>
+        </w:rPr>
+        <w:t>Cost</w:t>
+      </w:r>
+      <w:proofErr w:type="spellEnd"/>
+      <w:r>
+        <w:rPr>
+          <w:sz w:val="23"/>
+          <w:szCs w:val="23"/>
+        </w:rPr>
+        <w:t xml:space="preserve"> </w:t>
+      </w:r>
+      <w:proofErr w:type="spellStart"/>
+      <w:r>
+        <w:rPr>
+          <w:sz w:val="23"/>
+          <w:szCs w:val="23"/>
+        </w:rPr>
+        <w:t>function</w:t>
+      </w:r>
+      <w:proofErr w:type="spellEnd"/>
+      <w:r>
+        <w:rPr>
+          <w:sz w:val="23"/>
+          <w:szCs w:val="23"/>
+        </w:rPr>
+        <w:t xml:space="preserve"> </w:t>
+      </w:r>
+      <w:proofErr w:type="spellStart"/>
+      <w:r>
+        <w:rPr>
+          <w:sz w:val="23"/>
+          <w:szCs w:val="23"/>
+        </w:rPr>
+        <w:t>and</w:t>
+      </w:r>
+      <w:proofErr w:type="spellEnd"/>
+      <w:r>
+        <w:rPr>
+          <w:sz w:val="23"/>
+          <w:szCs w:val="23"/>
+        </w:rPr>
+        <w:t xml:space="preserve"> </w:t>
+      </w:r>
+      <w:proofErr w:type="spellStart"/>
+      <w:r>
+        <w:rPr>
+          <w:sz w:val="23"/>
+          <w:szCs w:val="23"/>
+        </w:rPr>
+        <w:t>accuracy</w:t>
+      </w:r>
+      <w:proofErr w:type="spellEnd"/>
+      <w:r>
+        <w:rPr>
+          <w:sz w:val="23"/>
+          <w:szCs w:val="23"/>
+        </w:rPr>
+        <w:t xml:space="preserve"> (15%) </w:t>
+      </w:r>
+    </w:p>
+    <w:p>
+      <w:pPr>
+        <w:pStyle w:val="Default"/>
+        <w:numPr>
+          <w:ilvl w:val="0"/>
+          <w:numId w:val="3"/>
+        </w:numPr>
+        <w:spacing w:after="114"/>
+        <w:rPr>
+          <w:sz w:val="23"/>
+          <w:szCs w:val="23"/>
+        </w:rPr>
+      </w:pPr>
+      <w:r>
+        <w:rPr>
+          <w:sz w:val="23"/>
+          <w:szCs w:val="23"/>
+        </w:rPr>
+        <w:t xml:space="preserve">4. </w:t>
+      </w:r>
+      <w:proofErr w:type="spellStart"/>
+      <w:r>
+        <w:rPr>
+          <w:sz w:val="23"/>
+          <w:szCs w:val="23"/>
+        </w:rPr>
+        <w:t>The</w:t>
+      </w:r>
+      <w:proofErr w:type="spellEnd"/>
+      <w:r>
+        <w:rPr>
+          <w:sz w:val="23"/>
+          <w:szCs w:val="23"/>
+        </w:rPr>
+        <w:t xml:space="preserve"> </w:t>
+      </w:r>
+      <w:proofErr w:type="spellStart"/>
+      <w:r>
+        <w:rPr>
+          <w:sz w:val="23"/>
+          <w:szCs w:val="23"/>
+        </w:rPr>
+        <w:t>result</w:t>
+      </w:r>
+      <w:proofErr w:type="spellEnd"/>
+      <w:r>
+        <w:rPr>
+          <w:sz w:val="23"/>
+          <w:szCs w:val="23"/>
+        </w:rPr>
+        <w:t xml:space="preserve"> </w:t>
+      </w:r>
+      <w:proofErr w:type="spellStart"/>
+      <w:r>
+        <w:rPr>
+          <w:sz w:val="23"/>
+          <w:szCs w:val="23"/>
+        </w:rPr>
+        <w:t>of</w:t>
+      </w:r>
+      <w:proofErr w:type="spellEnd"/>
+      <w:r>
+        <w:rPr>
+          <w:sz w:val="23"/>
+          <w:szCs w:val="23"/>
+        </w:rPr>
+        <w:t xml:space="preserve"> K-</w:t>
+      </w:r>
+      <w:proofErr w:type="spellStart"/>
+      <w:r>
+        <w:rPr>
+          <w:sz w:val="23"/>
+          <w:szCs w:val="23"/>
+        </w:rPr>
+        <w:t>Means</w:t>
+      </w:r>
+      <w:proofErr w:type="spellEnd"/>
+      <w:r>
+        <w:rPr>
+          <w:sz w:val="23"/>
+          <w:szCs w:val="23"/>
+        </w:rPr>
+        <w:t xml:space="preserve"> </w:t>
+      </w:r>
+      <w:proofErr w:type="spellStart"/>
+      <w:r>
+        <w:rPr>
+          <w:sz w:val="23"/>
+          <w:szCs w:val="23"/>
+        </w:rPr>
+        <w:t>clustering</w:t>
+      </w:r>
+      <w:proofErr w:type="spellEnd"/>
+      <w:r>
+        <w:rPr>
+          <w:sz w:val="23"/>
+          <w:szCs w:val="23"/>
+        </w:rPr>
+        <w:t xml:space="preserve"> (10%) </w:t>
+      </w:r>
+    </w:p>
+    <w:p>
+      <w:pPr>
+        <w:pStyle w:val="Default"/>
+        <w:numPr>
+          <w:ilvl w:val="0"/>
+          <w:numId w:val="3"/>
+        </w:numPr>
+        <w:spacing w:after="114"/>
+        <w:rPr>
+          <w:sz w:val="23"/>
+          <w:szCs w:val="23"/>
+        </w:rPr>
+      </w:pPr>
+      <w:r>
+        <w:rPr>
+          <w:sz w:val="23"/>
+          <w:szCs w:val="23"/>
+        </w:rPr>
+        <w:t xml:space="preserve">5. </w:t>
+      </w:r>
+      <w:proofErr w:type="spellStart"/>
+      <w:r>
+        <w:rPr>
+          <w:sz w:val="23"/>
+          <w:szCs w:val="23"/>
+        </w:rPr>
+        <w:t>Use</w:t>
+      </w:r>
+      <w:proofErr w:type="spellEnd"/>
+      <w:r>
+        <w:rPr>
+          <w:sz w:val="23"/>
+          <w:szCs w:val="23"/>
+        </w:rPr>
+        <w:t xml:space="preserve"> </w:t>
+      </w:r>
+      <w:proofErr w:type="spellStart"/>
+      <w:r>
+        <w:rPr>
+          <w:sz w:val="23"/>
+          <w:szCs w:val="23"/>
+        </w:rPr>
+        <w:t>another</w:t>
+      </w:r>
+      <w:proofErr w:type="spellEnd"/>
+      <w:r>
+        <w:rPr>
+          <w:sz w:val="23"/>
+          <w:szCs w:val="23"/>
+        </w:rPr>
+        <w:t xml:space="preserve"> </w:t>
+      </w:r>
+      <w:proofErr w:type="spellStart"/>
+      <w:r>
+        <w:rPr>
+          <w:sz w:val="23"/>
+          <w:szCs w:val="23"/>
+        </w:rPr>
+        <w:t>two</w:t>
+      </w:r>
+      <w:proofErr w:type="spellEnd"/>
+      <w:r>
+        <w:rPr>
+          <w:sz w:val="23"/>
+          <w:szCs w:val="23"/>
+        </w:rPr>
+        <w:t xml:space="preserve"> </w:t>
+      </w:r>
+      <w:proofErr w:type="spellStart"/>
+      <w:r>
+        <w:rPr>
+          <w:sz w:val="23"/>
+          <w:szCs w:val="23"/>
+        </w:rPr>
+        <w:t>or</w:t>
+      </w:r>
+      <w:proofErr w:type="spellEnd"/>
+      <w:r>
+        <w:rPr>
+          <w:sz w:val="23"/>
+          <w:szCs w:val="23"/>
+        </w:rPr>
+        <w:t xml:space="preserve"> </w:t>
+      </w:r>
+      <w:proofErr w:type="spellStart"/>
+      <w:r>
+        <w:rPr>
+          <w:sz w:val="23"/>
+          <w:szCs w:val="23"/>
+        </w:rPr>
+        <w:t>more</w:t>
+      </w:r>
+      <w:proofErr w:type="spellEnd"/>
+      <w:r>
+        <w:rPr>
+          <w:sz w:val="23"/>
+          <w:szCs w:val="23"/>
+        </w:rPr>
+        <w:t xml:space="preserve"> </w:t>
+      </w:r>
+      <w:proofErr w:type="spellStart"/>
+      <w:r>
+        <w:rPr>
+          <w:sz w:val="23"/>
+          <w:szCs w:val="23"/>
+        </w:rPr>
+        <w:t>attributes</w:t>
+      </w:r>
+      <w:proofErr w:type="spellEnd"/>
+      <w:r>
+        <w:rPr>
+          <w:sz w:val="23"/>
+          <w:szCs w:val="23"/>
+        </w:rPr>
+        <w:t xml:space="preserve"> to </w:t>
+      </w:r>
+      <w:proofErr w:type="spellStart"/>
+      <w:r>
+        <w:rPr>
+          <w:sz w:val="23"/>
+          <w:szCs w:val="23"/>
+        </w:rPr>
+        <w:t>partition</w:t>
+      </w:r>
+      <w:proofErr w:type="spellEnd"/>
+      <w:r>
+        <w:rPr>
+          <w:sz w:val="23"/>
+          <w:szCs w:val="23"/>
+        </w:rPr>
+        <w:t xml:space="preserve"> </w:t>
+      </w:r>
+      <w:proofErr w:type="spellStart"/>
+      <w:r>
+        <w:rPr>
+          <w:sz w:val="23"/>
+          <w:szCs w:val="23"/>
+        </w:rPr>
+        <w:t>and</w:t>
+      </w:r>
+      <w:proofErr w:type="spellEnd"/>
+      <w:r>
+        <w:rPr>
+          <w:sz w:val="23"/>
+          <w:szCs w:val="23"/>
+        </w:rPr>
+        <w:t xml:space="preserve"> </w:t>
+      </w:r>
+      <w:proofErr w:type="spellStart"/>
+      <w:r>
+        <w:rPr>
+          <w:sz w:val="23"/>
+          <w:szCs w:val="23"/>
+        </w:rPr>
+        <w:t>the</w:t>
+      </w:r>
+      <w:proofErr w:type="spellEnd"/>
+      <w:r>
+        <w:rPr>
+          <w:sz w:val="23"/>
+          <w:szCs w:val="23"/>
+        </w:rPr>
+        <w:t xml:space="preserve"> </w:t>
+      </w:r>
+      <w:proofErr w:type="spellStart"/>
+      <w:r>
+        <w:rPr>
+          <w:sz w:val="23"/>
+          <w:szCs w:val="23"/>
+        </w:rPr>
+        <w:t>reason</w:t>
+      </w:r>
+      <w:proofErr w:type="spellEnd"/>
+      <w:r>
+        <w:rPr>
+          <w:sz w:val="23"/>
+          <w:szCs w:val="23"/>
+        </w:rPr>
+        <w:t xml:space="preserve"> </w:t>
+      </w:r>
+      <w:proofErr w:type="spellStart"/>
+      <w:r>
+        <w:rPr>
+          <w:sz w:val="23"/>
+          <w:szCs w:val="23"/>
+        </w:rPr>
+        <w:t>of</w:t>
+      </w:r>
+      <w:proofErr w:type="spellEnd"/>
+      <w:r>
+        <w:rPr>
+          <w:sz w:val="23"/>
+          <w:szCs w:val="23"/>
+        </w:rPr>
+        <w:t xml:space="preserve"> k = 3 (10%) </w:t>
+      </w:r>
+    </w:p>
+    <w:p>
+      <w:pPr>
+        <w:pStyle w:val="Default"/>
+        <w:numPr>
+          <w:ilvl w:val="0"/>
+          <w:numId w:val="3"/>
+        </w:numPr>
+        <w:spacing w:after="114"/>
+        <w:rPr>
+          <w:sz w:val="23"/>
+          <w:szCs w:val="23"/>
+        </w:rPr>
+      </w:pPr>
+      <w:r>
+        <w:rPr>
+          <w:sz w:val="23"/>
+          <w:szCs w:val="23"/>
+        </w:rPr>
+        <w:t xml:space="preserve">6. </w:t>
+      </w:r>
+      <w:proofErr w:type="spellStart"/>
+      <w:r>
+        <w:rPr>
+          <w:sz w:val="23"/>
+          <w:szCs w:val="23"/>
+        </w:rPr>
+        <w:t>Kd-tree</w:t>
+      </w:r>
+      <w:proofErr w:type="spellEnd"/>
+      <w:r>
+        <w:rPr>
+          <w:sz w:val="23"/>
+          <w:szCs w:val="23"/>
+        </w:rPr>
+        <w:t xml:space="preserve"> </w:t>
+      </w:r>
+      <w:proofErr w:type="spellStart"/>
+      <w:r>
+        <w:rPr>
+          <w:sz w:val="23"/>
+          <w:szCs w:val="23"/>
+        </w:rPr>
+        <w:t>code</w:t>
+      </w:r>
+      <w:proofErr w:type="spellEnd"/>
+      <w:r>
+        <w:rPr>
+          <w:sz w:val="23"/>
+          <w:szCs w:val="23"/>
+        </w:rPr>
+        <w:t xml:space="preserve"> (15%) </w:t>
+      </w:r>
+    </w:p>
+    <w:p>
+      <w:pPr>
+        <w:pStyle w:val="Default"/>
+        <w:numPr>
+          <w:ilvl w:val="0"/>
+          <w:numId w:val="3"/>
+        </w:numPr>
+        <w:rPr>
+          <w:sz w:val="23"/>
+          <w:szCs w:val="23"/>
+        </w:rPr>
+      </w:pPr>
+      <w:r>
+        <w:rPr>
+          <w:sz w:val="23"/>
+          <w:szCs w:val="23"/>
+        </w:rPr>
+        <w:t xml:space="preserve">7. </w:t>
+      </w:r>
+      <w:proofErr w:type="spellStart"/>
+      <w:r>
+        <w:rPr>
+          <w:sz w:val="23"/>
+          <w:szCs w:val="23"/>
+        </w:rPr>
+        <w:t>The</w:t>
+      </w:r>
+      <w:proofErr w:type="spellEnd"/>
+      <w:r>
+        <w:rPr>
+          <w:sz w:val="23"/>
+          <w:szCs w:val="23"/>
+        </w:rPr>
+        <w:t xml:space="preserve"> </w:t>
+      </w:r>
+      <w:proofErr w:type="spellStart"/>
+      <w:r>
+        <w:rPr>
+          <w:sz w:val="23"/>
+          <w:szCs w:val="23"/>
+        </w:rPr>
+        <w:t>result</w:t>
+      </w:r>
+      <w:proofErr w:type="spellEnd"/>
+      <w:r>
+        <w:rPr>
+          <w:sz w:val="23"/>
+          <w:szCs w:val="23"/>
+        </w:rPr>
+        <w:t xml:space="preserve"> </w:t>
+      </w:r>
+      <w:proofErr w:type="spellStart"/>
+      <w:r>
+        <w:rPr>
+          <w:sz w:val="23"/>
+          <w:szCs w:val="23"/>
+        </w:rPr>
+        <w:t>of</w:t>
+      </w:r>
+      <w:proofErr w:type="spellEnd"/>
+      <w:r>
+        <w:rPr>
+          <w:sz w:val="23"/>
+          <w:szCs w:val="23"/>
+        </w:rPr>
+        <w:t xml:space="preserve"> </w:t>
+      </w:r>
+      <w:proofErr w:type="spellStart"/>
+      <w:r>
+        <w:rPr>
+          <w:sz w:val="23"/>
+          <w:szCs w:val="23"/>
+        </w:rPr>
+        <w:t>Kd-tree</w:t>
+      </w:r>
+      <w:proofErr w:type="spellEnd"/>
+      <w:r>
+        <w:rPr>
+          <w:sz w:val="23"/>
+          <w:szCs w:val="23"/>
+        </w:rPr>
+        <w:t xml:space="preserve"> (15%) </w:t>
+      </w:r>
+    </w:p>
+    <w:p>
+      <w:pPr>
+        <w:spacing w:after="60" w:line="240" w:lineRule="auto"/>
+        <w:ind w:left="720"/>
+        <w:jc w:val="center"/>
+        <w:rPr>
+          <w:rFonts w:ascii="Times New Roman" w:eastAsia="Times New Roman" w:hAnsi="Times New Roman" w:cs="Times New Roman"/>
+          <w:sz w:val="24"/>
+          <w:szCs w:val="24"/>
+          <w:lang w:val="lt-LT" w:eastAsia="lt-LT"/>
+        </w:rPr>
+      </w:pPr>
+      <w:proofErr w:type="spellStart"/>
+      <w:r>
+        <w:rPr>
+          <w:rFonts w:ascii="Arial" w:eastAsia="Times New Roman" w:hAnsi="Arial" w:cs="Arial"/>
+          <w:color w:val="000000"/>
+          <w:sz w:val="52"/>
+          <w:szCs w:val="52"/>
+          <w:lang w:val="lt-LT" w:eastAsia="lt-LT"/>
+        </w:rPr>
+        <w:lastRenderedPageBreak/>
+        <w:t>Introduction</w:t>
+      </w:r>
+      <w:proofErr w:type="spellEnd"/>
+      <w:r>
+        <w:rPr>
+          <w:rFonts w:ascii="Arial" w:eastAsia="Times New Roman" w:hAnsi="Arial" w:cs="Arial"/>
+          <w:color w:val="000000"/>
+          <w:sz w:val="52"/>
+          <w:szCs w:val="52"/>
+          <w:lang w:val="lt-LT" w:eastAsia="lt-LT"/>
+        </w:rPr>
+        <w:t xml:space="preserve"> to </w:t>
+      </w:r>
+      <w:proofErr w:type="spellStart"/>
+      <w:r>
+        <w:rPr>
+          <w:rFonts w:ascii="Arial" w:eastAsia="Times New Roman" w:hAnsi="Arial" w:cs="Arial"/>
+          <w:color w:val="000000"/>
+          <w:sz w:val="52"/>
+          <w:szCs w:val="52"/>
+          <w:lang w:val="lt-LT" w:eastAsia="lt-LT"/>
+        </w:rPr>
+        <w:t>Machine</w:t>
+      </w:r>
+      <w:proofErr w:type="spellEnd"/>
+      <w:r>
+        <w:rPr>
+          <w:rFonts w:ascii="Arial" w:eastAsia="Times New Roman" w:hAnsi="Arial" w:cs="Arial"/>
+          <w:color w:val="000000"/>
+          <w:sz w:val="52"/>
+          <w:szCs w:val="52"/>
+          <w:lang w:val="lt-LT" w:eastAsia="lt-LT"/>
+        </w:rPr>
+        <w:t xml:space="preserve"> </w:t>
+      </w:r>
+      <w:proofErr w:type="spellStart"/>
+      <w:r>
+        <w:rPr>
+          <w:rFonts w:ascii="Arial" w:eastAsia="Times New Roman" w:hAnsi="Arial" w:cs="Arial"/>
+          <w:color w:val="000000"/>
+          <w:sz w:val="52"/>
+          <w:szCs w:val="52"/>
+          <w:lang w:val="lt-LT" w:eastAsia="lt-LT"/>
+        </w:rPr>
+        <w:t>Learning</w:t>
+      </w:r>
+      <w:proofErr w:type="spellEnd"/>
+      <w:r>
+        <w:rPr>
+          <w:rFonts w:ascii="Arial" w:eastAsia="Times New Roman" w:hAnsi="Arial" w:cs="Arial"/>
+          <w:color w:val="000000"/>
+          <w:sz w:val="52"/>
+          <w:szCs w:val="52"/>
+          <w:lang w:val="lt-LT" w:eastAsia="lt-LT"/>
+        </w:rPr>
+        <w:t xml:space="preserve"> </w:t>
+      </w:r>
+      <w:proofErr w:type="spellStart"/>
+      <w:r>
+        <w:rPr>
+          <w:rFonts w:ascii="Arial" w:eastAsia="Times New Roman" w:hAnsi="Arial" w:cs="Arial"/>
+          <w:color w:val="000000"/>
+          <w:sz w:val="52"/>
+          <w:szCs w:val="52"/>
+          <w:lang w:val="lt-LT" w:eastAsia="lt-LT"/>
+        </w:rPr>
+        <w:t>Homework</w:t>
+      </w:r>
+      <w:proofErr w:type="spellEnd"/>
+      <w:r>
+        <w:rPr>
+          <w:rFonts w:ascii="Arial" w:eastAsia="Times New Roman" w:hAnsi="Arial" w:cs="Arial"/>
+          <w:color w:val="000000"/>
+          <w:sz w:val="52"/>
+          <w:szCs w:val="52"/>
+          <w:lang w:val="lt-LT" w:eastAsia="lt-LT"/>
+        </w:rPr>
+        <w:t xml:space="preserve"> </w:t>
+      </w:r>
+      <w:r>
+        <w:rPr>
+          <w:rFonts w:ascii="Arial" w:eastAsia="Times New Roman" w:hAnsi="Arial" w:cs="Arial"/>
+          <w:color w:val="000000"/>
+          <w:sz w:val="52"/>
+          <w:szCs w:val="52"/>
+          <w:lang w:val="lt-LT" w:eastAsia="lt-LT"/>
+        </w:rPr>
+        <w:t>2</w:t>
+      </w:r>
+    </w:p>
+    <w:p>
+      <w:pPr>
+        <w:spacing w:after="0" w:line="240" w:lineRule="auto"/>
+        <w:ind w:left="720"/>
+        <w:rPr>
+          <w:rFonts w:ascii="Times New Roman" w:eastAsia="Times New Roman" w:hAnsi="Times New Roman" w:cs="Times New Roman"/>
+          <w:sz w:val="24"/>
+          <w:szCs w:val="24"/>
+          <w:lang w:val="lt-LT" w:eastAsia="lt-LT"/>
+        </w:rPr>
+      </w:pPr>
+    </w:p>
+    <w:p>
+      <w:pPr>
+        <w:pStyle w:val="Antrat1"/>
+        <w:rPr>
+          <w:rFonts w:ascii="Times New Roman" w:hAnsi="Times New Roman" w:cs="Times New Roman"/>
+          <w:b/>
+          <w:bCs/>
+          <w:sz w:val="36"/>
+          <w:szCs w:val="36"/>
+          <w:lang w:val="lt-LT" w:eastAsia="lt-LT"/>
+        </w:rPr>
+      </w:pPr>
+      <w:proofErr w:type="spellStart"/>
+      <w:r>
+        <w:rPr>
+          <w:lang w:val="lt-LT" w:eastAsia="lt-LT"/>
+        </w:rPr>
+        <w:t>Environment</w:t>
+      </w:r>
+      <w:proofErr w:type="spellEnd"/>
+      <w:r>
+        <w:rPr>
+          <w:lang w:val="lt-LT" w:eastAsia="lt-LT"/>
+        </w:rPr>
+        <w:t xml:space="preserve"> </w:t>
+      </w:r>
+      <w:proofErr w:type="spellStart"/>
+      <w:r>
+        <w:rPr>
+          <w:lang w:val="lt-LT" w:eastAsia="lt-LT"/>
+        </w:rPr>
+        <w:t>used</w:t>
+      </w:r>
+      <w:proofErr w:type="spellEnd"/>
+    </w:p>
+    <w:p>
+      <w:pPr>
+        <w:spacing w:after="0" w:line="240" w:lineRule="auto"/>
+        <w:ind w:left="720"/>
+        <w:rPr>
+          <w:rFonts w:ascii="Arial" w:eastAsia="Times New Roman" w:hAnsi="Arial" w:cs="Arial"/>
+          <w:color w:val="000000"/>
+          <w:lang w:val="lt-LT" w:eastAsia="lt-LT"/>
+        </w:rPr>
+      </w:pPr>
+      <w:proofErr w:type="spellStart"/>
+      <w:r>
+        <w:rPr>
+          <w:rFonts w:ascii="Arial" w:eastAsia="Times New Roman" w:hAnsi="Arial" w:cs="Arial"/>
+          <w:color w:val="000000"/>
+          <w:lang w:val="lt-LT" w:eastAsia="lt-LT"/>
+        </w:rPr>
+        <w:t>For</w:t>
+      </w:r>
+      <w:proofErr w:type="spellEnd"/>
+      <w:r>
+        <w:rPr>
+          <w:rFonts w:ascii="Arial" w:eastAsia="Times New Roman" w:hAnsi="Arial" w:cs="Arial"/>
+          <w:color w:val="000000"/>
+          <w:lang w:val="lt-LT" w:eastAsia="lt-LT"/>
+        </w:rPr>
+        <w:t xml:space="preserve"> </w:t>
+      </w:r>
+      <w:proofErr w:type="spellStart"/>
+      <w:r>
+        <w:rPr>
+          <w:rFonts w:ascii="Arial" w:eastAsia="Times New Roman" w:hAnsi="Arial" w:cs="Arial"/>
+          <w:color w:val="000000"/>
+          <w:lang w:val="lt-LT" w:eastAsia="lt-LT"/>
+        </w:rPr>
+        <w:t>this</w:t>
+      </w:r>
+      <w:proofErr w:type="spellEnd"/>
+      <w:r>
+        <w:rPr>
+          <w:rFonts w:ascii="Arial" w:eastAsia="Times New Roman" w:hAnsi="Arial" w:cs="Arial"/>
+          <w:color w:val="000000"/>
+          <w:lang w:val="lt-LT" w:eastAsia="lt-LT"/>
+        </w:rPr>
+        <w:t xml:space="preserve"> </w:t>
+      </w:r>
+      <w:proofErr w:type="spellStart"/>
+      <w:r>
+        <w:rPr>
+          <w:rFonts w:ascii="Arial" w:eastAsia="Times New Roman" w:hAnsi="Arial" w:cs="Arial"/>
+          <w:color w:val="000000"/>
+          <w:lang w:val="lt-LT" w:eastAsia="lt-LT"/>
+        </w:rPr>
+        <w:t>homework</w:t>
+      </w:r>
+      <w:proofErr w:type="spellEnd"/>
+      <w:r>
+        <w:rPr>
+          <w:rFonts w:ascii="Arial" w:eastAsia="Times New Roman" w:hAnsi="Arial" w:cs="Arial"/>
+          <w:color w:val="000000"/>
+          <w:lang w:val="lt-LT" w:eastAsia="lt-LT"/>
+        </w:rPr>
+        <w:t xml:space="preserve"> </w:t>
+      </w:r>
+      <w:proofErr w:type="spellStart"/>
+      <w:r>
+        <w:rPr>
+          <w:rFonts w:ascii="Arial" w:eastAsia="Times New Roman" w:hAnsi="Arial" w:cs="Arial"/>
+          <w:color w:val="000000"/>
+          <w:lang w:val="lt-LT" w:eastAsia="lt-LT"/>
+        </w:rPr>
+        <w:t>we</w:t>
+      </w:r>
+      <w:proofErr w:type="spellEnd"/>
+      <w:r>
+        <w:rPr>
+          <w:rFonts w:ascii="Arial" w:eastAsia="Times New Roman" w:hAnsi="Arial" w:cs="Arial"/>
+          <w:color w:val="000000"/>
+          <w:lang w:val="lt-LT" w:eastAsia="lt-LT"/>
+        </w:rPr>
+        <w:t xml:space="preserve"> </w:t>
+      </w:r>
+      <w:proofErr w:type="spellStart"/>
+      <w:r>
+        <w:rPr>
+          <w:rFonts w:ascii="Arial" w:eastAsia="Times New Roman" w:hAnsi="Arial" w:cs="Arial"/>
+          <w:color w:val="000000"/>
+          <w:lang w:val="lt-LT" w:eastAsia="lt-LT"/>
+        </w:rPr>
+        <w:t>used</w:t>
+      </w:r>
+      <w:proofErr w:type="spellEnd"/>
+      <w:r>
+        <w:rPr>
+          <w:rFonts w:ascii="Arial" w:eastAsia="Times New Roman" w:hAnsi="Arial" w:cs="Arial"/>
+          <w:color w:val="000000"/>
+          <w:lang w:val="lt-LT" w:eastAsia="lt-LT"/>
+        </w:rPr>
+        <w:t xml:space="preserve"> </w:t>
+      </w:r>
+      <w:proofErr w:type="spellStart"/>
+      <w:r>
+        <w:rPr>
+          <w:rFonts w:ascii="Arial" w:eastAsia="Times New Roman" w:hAnsi="Arial" w:cs="Arial"/>
+          <w:color w:val="000000"/>
+          <w:lang w:val="lt-LT" w:eastAsia="lt-LT"/>
+        </w:rPr>
+        <w:t>pyCharm</w:t>
+      </w:r>
+      <w:proofErr w:type="spellEnd"/>
+      <w:r>
+        <w:rPr>
+          <w:rFonts w:ascii="Arial" w:eastAsia="Times New Roman" w:hAnsi="Arial" w:cs="Arial"/>
+          <w:color w:val="000000"/>
+          <w:lang w:val="lt-LT" w:eastAsia="lt-LT"/>
+        </w:rPr>
+        <w:t xml:space="preserve"> IDE </w:t>
+      </w:r>
+      <w:proofErr w:type="spellStart"/>
+      <w:r>
+        <w:rPr>
+          <w:rFonts w:ascii="Arial" w:eastAsia="Times New Roman" w:hAnsi="Arial" w:cs="Arial"/>
+          <w:color w:val="000000"/>
+          <w:lang w:val="lt-LT" w:eastAsia="lt-LT"/>
+        </w:rPr>
+        <w:t>and</w:t>
+      </w:r>
+      <w:proofErr w:type="spellEnd"/>
+      <w:r>
+        <w:rPr>
+          <w:rFonts w:ascii="Arial" w:eastAsia="Times New Roman" w:hAnsi="Arial" w:cs="Arial"/>
+          <w:color w:val="000000"/>
+          <w:lang w:val="lt-LT" w:eastAsia="lt-LT"/>
+        </w:rPr>
+        <w:t xml:space="preserve"> </w:t>
+      </w:r>
+      <w:proofErr w:type="spellStart"/>
+      <w:r>
+        <w:rPr>
+          <w:rFonts w:ascii="Arial" w:eastAsia="Times New Roman" w:hAnsi="Arial" w:cs="Arial"/>
+          <w:color w:val="000000"/>
+          <w:lang w:val="lt-LT" w:eastAsia="lt-LT"/>
+        </w:rPr>
+        <w:t>using</w:t>
+      </w:r>
+      <w:proofErr w:type="spellEnd"/>
+      <w:r>
+        <w:rPr>
+          <w:rFonts w:ascii="Arial" w:eastAsia="Times New Roman" w:hAnsi="Arial" w:cs="Arial"/>
+          <w:color w:val="000000"/>
+          <w:lang w:val="lt-LT" w:eastAsia="lt-LT"/>
+        </w:rPr>
+        <w:t xml:space="preserve"> </w:t>
+      </w:r>
+      <w:proofErr w:type="spellStart"/>
+      <w:r>
+        <w:rPr>
+          <w:rFonts w:ascii="Arial" w:eastAsia="Times New Roman" w:hAnsi="Arial" w:cs="Arial"/>
+          <w:color w:val="000000"/>
+          <w:lang w:val="lt-LT" w:eastAsia="lt-LT"/>
+        </w:rPr>
+        <w:t>GitHub</w:t>
+      </w:r>
+      <w:proofErr w:type="spellEnd"/>
+      <w:r>
+        <w:rPr>
+          <w:rFonts w:ascii="Arial" w:eastAsia="Times New Roman" w:hAnsi="Arial" w:cs="Arial"/>
+          <w:color w:val="000000"/>
+          <w:lang w:val="lt-LT" w:eastAsia="lt-LT"/>
+        </w:rPr>
+        <w:t xml:space="preserve"> </w:t>
+      </w:r>
+      <w:proofErr w:type="spellStart"/>
+      <w:r>
+        <w:rPr>
+          <w:rFonts w:ascii="Arial" w:eastAsia="Times New Roman" w:hAnsi="Arial" w:cs="Arial"/>
+          <w:color w:val="000000"/>
+          <w:lang w:val="lt-LT" w:eastAsia="lt-LT"/>
+        </w:rPr>
+        <w:t>for</w:t>
+      </w:r>
+      <w:proofErr w:type="spellEnd"/>
+      <w:r>
+        <w:rPr>
+          <w:rFonts w:ascii="Arial" w:eastAsia="Times New Roman" w:hAnsi="Arial" w:cs="Arial"/>
+          <w:color w:val="000000"/>
+          <w:lang w:val="lt-LT" w:eastAsia="lt-LT"/>
+        </w:rPr>
+        <w:t xml:space="preserve"> a </w:t>
+      </w:r>
+      <w:proofErr w:type="spellStart"/>
+      <w:r>
+        <w:rPr>
+          <w:rFonts w:ascii="Arial" w:eastAsia="Times New Roman" w:hAnsi="Arial" w:cs="Arial"/>
+          <w:color w:val="000000"/>
+          <w:lang w:val="lt-LT" w:eastAsia="lt-LT"/>
+        </w:rPr>
+        <w:t>remote</w:t>
+      </w:r>
+      <w:proofErr w:type="spellEnd"/>
+      <w:r>
+        <w:rPr>
+          <w:rFonts w:ascii="Arial" w:eastAsia="Times New Roman" w:hAnsi="Arial" w:cs="Arial"/>
+          <w:color w:val="000000"/>
+          <w:lang w:val="lt-LT" w:eastAsia="lt-LT"/>
+        </w:rPr>
+        <w:t xml:space="preserve"> </w:t>
+      </w:r>
+      <w:proofErr w:type="spellStart"/>
+      <w:r>
+        <w:rPr>
+          <w:rFonts w:ascii="Arial" w:eastAsia="Times New Roman" w:hAnsi="Arial" w:cs="Arial"/>
+          <w:color w:val="000000"/>
+          <w:lang w:val="lt-LT" w:eastAsia="lt-LT"/>
+        </w:rPr>
+        <w:t>repository</w:t>
+      </w:r>
+      <w:proofErr w:type="spellEnd"/>
+      <w:r>
+        <w:rPr>
+          <w:rFonts w:ascii="Arial" w:eastAsia="Times New Roman" w:hAnsi="Arial" w:cs="Arial"/>
+          <w:color w:val="000000"/>
+          <w:lang w:val="lt-LT" w:eastAsia="lt-LT"/>
+        </w:rPr>
+        <w:t>.</w:t>
+      </w:r>
+    </w:p>
+    <w:p>
+      <w:pPr>
+        <w:spacing w:after="0" w:line="240" w:lineRule="auto"/>
+        <w:ind w:left="720"/>
+        <w:rPr>
+          <w:rFonts w:ascii="Times New Roman" w:eastAsia="Times New Roman" w:hAnsi="Times New Roman" w:cs="Times New Roman"/>
+          <w:sz w:val="24"/>
+          <w:szCs w:val="24"/>
+          <w:lang w:val="lt-LT" w:eastAsia="lt-LT"/>
+        </w:rPr>
+      </w:pPr>
+    </w:p>
+    <w:p>
+      <w:pPr>
+        <w:pStyle w:val="Antrat1"/>
+      </w:pPr>
+      <w:r>
+        <w:t>Kd-tree</w:t>
+      </w:r>
+    </w:p>
+    <w:p>
+      <w:pPr>
+        <w:pStyle w:val="Paantrat"/>
+      </w:pPr>
+      <w:r>
+        <w:t>Kd-tree Code</w:t>
+      </w:r>
+    </w:p>
+    <w:p>
+      <w:r>
+        <w:t>To construct Kd-tree we used Node class:</w:t>
+      </w:r>
+    </w:p>
+    <w:p>
+      <w:pPr>
+        <w:shd w:val="clear" w:color="auto" w:fill="2B2B2B"/>
+        <w:tabs>
+          <w:tab w:val="left" w:pos="916"/>
+          <w:tab w:val="left" w:pos="1832"/>
+          <w:tab w:val="left" w:pos="2748"/>
+          <w:tab w:val="left" w:pos="3664"/>
+          <w:tab w:val="left" w:pos="4580"/>
+          <w:tab w:val="left" w:pos="5496"/>
+          <w:tab w:val="left" w:pos="6412"/>
+          <w:tab w:val="left" w:pos="7328"/>
+          <w:tab w:val="left" w:pos="8244"/>
+          <w:tab w:val="left" w:pos="9160"/>
+          <w:tab w:val="left" w:pos="10076"/>
+          <w:tab w:val="left" w:pos="10992"/>
+          <w:tab w:val="left" w:pos="11908"/>
+          <w:tab w:val="left" w:pos="12824"/>
+          <w:tab w:val="left" w:pos="13740"/>
+          <w:tab w:val="left" w:pos="14656"/>
+        </w:tabs>
+        <w:spacing w:after="0" w:line="240" w:lineRule="auto"/>
+        <w:rPr>
+          <w:rFonts w:ascii="Courier New" w:eastAsia="Times New Roman" w:hAnsi="Courier New" w:cs="Courier New"/>
+          <w:color w:val="A9B7C6"/>
+          <w:sz w:val="20"/>
+          <w:szCs w:val="20"/>
+          <w:lang w:val="lt-LT" w:eastAsia="lt-LT"/>
+        </w:rPr>
+      </w:pPr>
+      <w:proofErr w:type="spellStart"/>
+      <w:r>
+        <w:rPr>
+          <w:rFonts w:ascii="Courier New" w:eastAsia="Times New Roman" w:hAnsi="Courier New" w:cs="Courier New"/>
+          <w:color w:val="CC7832"/>
+          <w:sz w:val="20"/>
+          <w:szCs w:val="20"/>
+          <w:lang w:val="lt-LT" w:eastAsia="lt-LT"/>
+        </w:rPr>
+        <w:t>class</w:t>
+      </w:r>
+      <w:proofErr w:type="spellEnd"/>
+      <w:r>
+        <w:rPr>
+          <w:rFonts w:ascii="Courier New" w:eastAsia="Times New Roman" w:hAnsi="Courier New" w:cs="Courier New"/>
+          <w:color w:val="CC7832"/>
+          <w:sz w:val="20"/>
+          <w:szCs w:val="20"/>
+          <w:lang w:val="lt-LT" w:eastAsia="lt-LT"/>
+        </w:rPr>
+        <w:t xml:space="preserve"> </w:t>
+      </w:r>
+      <w:proofErr w:type="spellStart"/>
+      <w:r>
+        <w:rPr>
+          <w:rFonts w:ascii="Courier New" w:eastAsia="Times New Roman" w:hAnsi="Courier New" w:cs="Courier New"/>
+          <w:color w:val="A9B7C6"/>
+          <w:sz w:val="20"/>
+          <w:szCs w:val="20"/>
+          <w:lang w:val="lt-LT" w:eastAsia="lt-LT"/>
+        </w:rPr>
+        <w:t>Node</w:t>
+      </w:r>
+      <w:proofErr w:type="spellEnd"/>
+      <w:r>
+        <w:rPr>
+          <w:rFonts w:ascii="Courier New" w:eastAsia="Times New Roman" w:hAnsi="Courier New" w:cs="Courier New"/>
+          <w:color w:val="A9B7C6"/>
+          <w:sz w:val="20"/>
+          <w:szCs w:val="20"/>
+          <w:lang w:val="lt-LT" w:eastAsia="lt-LT"/>
+        </w:rPr>
+        <w:t>:</w:t>
+      </w:r>
+      <w:r>
+        <w:rPr>
+          <w:rFonts w:ascii="Courier New" w:eastAsia="Times New Roman" w:hAnsi="Courier New" w:cs="Courier New"/>
+          <w:color w:val="A9B7C6"/>
+          <w:sz w:val="20"/>
+          <w:szCs w:val="20"/>
+          <w:lang w:val="lt-LT" w:eastAsia="lt-LT"/>
+        </w:rPr>
+        <w:br/>
+        <w:t xml:space="preserve">    </w:t>
+      </w:r>
+      <w:proofErr w:type="spellStart"/>
+      <w:r>
+        <w:rPr>
+          <w:rFonts w:ascii="Courier New" w:eastAsia="Times New Roman" w:hAnsi="Courier New" w:cs="Courier New"/>
+          <w:color w:val="CC7832"/>
+          <w:sz w:val="20"/>
+          <w:szCs w:val="20"/>
+          <w:lang w:val="lt-LT" w:eastAsia="lt-LT"/>
+        </w:rPr>
+        <w:t>def</w:t>
+      </w:r>
+      <w:proofErr w:type="spellEnd"/>
+      <w:r>
+        <w:rPr>
+          <w:rFonts w:ascii="Courier New" w:eastAsia="Times New Roman" w:hAnsi="Courier New" w:cs="Courier New"/>
+          <w:color w:val="CC7832"/>
+          <w:sz w:val="20"/>
+          <w:szCs w:val="20"/>
+          <w:lang w:val="lt-LT" w:eastAsia="lt-LT"/>
+        </w:rPr>
+        <w:t xml:space="preserve"> </w:t>
+      </w:r>
+      <w:r>
+        <w:rPr>
+          <w:rFonts w:ascii="Courier New" w:eastAsia="Times New Roman" w:hAnsi="Courier New" w:cs="Courier New"/>
+          <w:color w:val="B200B2"/>
+          <w:sz w:val="20"/>
+          <w:szCs w:val="20"/>
+          <w:lang w:val="lt-LT" w:eastAsia="lt-LT"/>
+        </w:rPr>
+        <w:t>__</w:t>
+      </w:r>
+      <w:proofErr w:type="spellStart"/>
+      <w:r>
+        <w:rPr>
+          <w:rFonts w:ascii="Courier New" w:eastAsia="Times New Roman" w:hAnsi="Courier New" w:cs="Courier New"/>
+          <w:color w:val="B200B2"/>
+          <w:sz w:val="20"/>
+          <w:szCs w:val="20"/>
+          <w:lang w:val="lt-LT" w:eastAsia="lt-LT"/>
+        </w:rPr>
+        <w:t>init</w:t>
+      </w:r>
+      <w:proofErr w:type="spellEnd"/>
+      <w:r>
+        <w:rPr>
+          <w:rFonts w:ascii="Courier New" w:eastAsia="Times New Roman" w:hAnsi="Courier New" w:cs="Courier New"/>
+          <w:color w:val="B200B2"/>
+          <w:sz w:val="20"/>
+          <w:szCs w:val="20"/>
+          <w:lang w:val="lt-LT" w:eastAsia="lt-LT"/>
+        </w:rPr>
+        <w:t>__</w:t>
+      </w:r>
+      <w:r>
+        <w:rPr>
+          <w:rFonts w:ascii="Courier New" w:eastAsia="Times New Roman" w:hAnsi="Courier New" w:cs="Courier New"/>
+          <w:color w:val="A9B7C6"/>
+          <w:sz w:val="20"/>
+          <w:szCs w:val="20"/>
+          <w:lang w:val="lt-LT" w:eastAsia="lt-LT"/>
+        </w:rPr>
+        <w:t>(</w:t>
+      </w:r>
+      <w:proofErr w:type="spellStart"/>
+      <w:r>
+        <w:rPr>
+          <w:rFonts w:ascii="Courier New" w:eastAsia="Times New Roman" w:hAnsi="Courier New" w:cs="Courier New"/>
+          <w:color w:val="94558D"/>
+          <w:sz w:val="20"/>
+          <w:szCs w:val="20"/>
+          <w:lang w:val="lt-LT" w:eastAsia="lt-LT"/>
+        </w:rPr>
+        <w:t>self</w:t>
+      </w:r>
+      <w:proofErr w:type="spellEnd"/>
+      <w:r>
+        <w:rPr>
+          <w:rFonts w:ascii="Courier New" w:eastAsia="Times New Roman" w:hAnsi="Courier New" w:cs="Courier New"/>
+          <w:color w:val="CC7832"/>
+          <w:sz w:val="20"/>
+          <w:szCs w:val="20"/>
+          <w:lang w:val="lt-LT" w:eastAsia="lt-LT"/>
+        </w:rPr>
+        <w:t xml:space="preserve">, </w:t>
+      </w:r>
+      <w:proofErr w:type="spellStart"/>
+      <w:r>
+        <w:rPr>
+          <w:rFonts w:ascii="Courier New" w:eastAsia="Times New Roman" w:hAnsi="Courier New" w:cs="Courier New"/>
+          <w:color w:val="A9B7C6"/>
+          <w:sz w:val="20"/>
+          <w:szCs w:val="20"/>
+          <w:lang w:val="lt-LT" w:eastAsia="lt-LT"/>
+        </w:rPr>
+        <w:t>value</w:t>
+      </w:r>
+      <w:proofErr w:type="spellEnd"/>
+      <w:r>
+        <w:rPr>
+          <w:rFonts w:ascii="Courier New" w:eastAsia="Times New Roman" w:hAnsi="Courier New" w:cs="Courier New"/>
+          <w:color w:val="CC7832"/>
+          <w:sz w:val="20"/>
+          <w:szCs w:val="20"/>
+          <w:lang w:val="lt-LT" w:eastAsia="lt-LT"/>
+        </w:rPr>
+        <w:t xml:space="preserve">, </w:t>
+      </w:r>
+      <w:proofErr w:type="spellStart"/>
+      <w:r>
+        <w:rPr>
+          <w:rFonts w:ascii="Courier New" w:eastAsia="Times New Roman" w:hAnsi="Courier New" w:cs="Courier New"/>
+          <w:color w:val="A9B7C6"/>
+          <w:sz w:val="20"/>
+          <w:szCs w:val="20"/>
+          <w:lang w:val="lt-LT" w:eastAsia="lt-LT"/>
+        </w:rPr>
+        <w:t>left_child</w:t>
+      </w:r>
+      <w:proofErr w:type="spellEnd"/>
+      <w:r>
+        <w:rPr>
+          <w:rFonts w:ascii="Courier New" w:eastAsia="Times New Roman" w:hAnsi="Courier New" w:cs="Courier New"/>
+          <w:color w:val="CC7832"/>
+          <w:sz w:val="20"/>
+          <w:szCs w:val="20"/>
+          <w:lang w:val="lt-LT" w:eastAsia="lt-LT"/>
+        </w:rPr>
+        <w:t xml:space="preserve">, </w:t>
+      </w:r>
+      <w:proofErr w:type="spellStart"/>
+      <w:r>
+        <w:rPr>
+          <w:rFonts w:ascii="Courier New" w:eastAsia="Times New Roman" w:hAnsi="Courier New" w:cs="Courier New"/>
+          <w:color w:val="A9B7C6"/>
+          <w:sz w:val="20"/>
+          <w:szCs w:val="20"/>
+          <w:lang w:val="lt-LT" w:eastAsia="lt-LT"/>
+        </w:rPr>
+        <w:t>right_child</w:t>
+      </w:r>
+      <w:proofErr w:type="spellEnd"/>
+      <w:r>
+        <w:rPr>
+          <w:rFonts w:ascii="Courier New" w:eastAsia="Times New Roman" w:hAnsi="Courier New" w:cs="Courier New"/>
+          <w:color w:val="A9B7C6"/>
+          <w:sz w:val="20"/>
+          <w:szCs w:val="20"/>
+          <w:lang w:val="lt-LT" w:eastAsia="lt-LT"/>
+        </w:rPr>
+        <w:t>):</w:t>
+      </w:r>
+      <w:r>
+        <w:rPr>
+          <w:rFonts w:ascii="Courier New" w:eastAsia="Times New Roman" w:hAnsi="Courier New" w:cs="Courier New"/>
+          <w:color w:val="A9B7C6"/>
+          <w:sz w:val="20"/>
+          <w:szCs w:val="20"/>
+          <w:lang w:val="lt-LT" w:eastAsia="lt-LT"/>
+        </w:rPr>
+        <w:br/>
+        <w:t xml:space="preserve">        </w:t>
+      </w:r>
+      <w:proofErr w:type="spellStart"/>
+      <w:r>
+        <w:rPr>
+          <w:rFonts w:ascii="Courier New" w:eastAsia="Times New Roman" w:hAnsi="Courier New" w:cs="Courier New"/>
+          <w:color w:val="94558D"/>
+          <w:sz w:val="20"/>
+          <w:szCs w:val="20"/>
+          <w:lang w:val="lt-LT" w:eastAsia="lt-LT"/>
+        </w:rPr>
+        <w:t>self</w:t>
+      </w:r>
+      <w:r>
+        <w:rPr>
+          <w:rFonts w:ascii="Courier New" w:eastAsia="Times New Roman" w:hAnsi="Courier New" w:cs="Courier New"/>
+          <w:color w:val="A9B7C6"/>
+          <w:sz w:val="20"/>
+          <w:szCs w:val="20"/>
+          <w:lang w:val="lt-LT" w:eastAsia="lt-LT"/>
+        </w:rPr>
+        <w:t>.value</w:t>
+      </w:r>
+      <w:proofErr w:type="spellEnd"/>
+      <w:r>
+        <w:rPr>
+          <w:rFonts w:ascii="Courier New" w:eastAsia="Times New Roman" w:hAnsi="Courier New" w:cs="Courier New"/>
+          <w:color w:val="A9B7C6"/>
+          <w:sz w:val="20"/>
+          <w:szCs w:val="20"/>
+          <w:lang w:val="lt-LT" w:eastAsia="lt-LT"/>
+        </w:rPr>
+        <w:t xml:space="preserve"> = </w:t>
+      </w:r>
+      <w:proofErr w:type="spellStart"/>
+      <w:r>
+        <w:rPr>
+          <w:rFonts w:ascii="Courier New" w:eastAsia="Times New Roman" w:hAnsi="Courier New" w:cs="Courier New"/>
+          <w:color w:val="A9B7C6"/>
+          <w:sz w:val="20"/>
+          <w:szCs w:val="20"/>
+          <w:lang w:val="lt-LT" w:eastAsia="lt-LT"/>
+        </w:rPr>
+        <w:t>value</w:t>
+      </w:r>
+      <w:proofErr w:type="spellEnd"/>
+      <w:r>
+        <w:rPr>
+          <w:rFonts w:ascii="Courier New" w:eastAsia="Times New Roman" w:hAnsi="Courier New" w:cs="Courier New"/>
+          <w:color w:val="A9B7C6"/>
+          <w:sz w:val="20"/>
+          <w:szCs w:val="20"/>
+          <w:lang w:val="lt-LT" w:eastAsia="lt-LT"/>
+        </w:rPr>
+        <w:br/>
+        <w:t xml:space="preserve">        </w:t>
+      </w:r>
+      <w:proofErr w:type="spellStart"/>
+      <w:r>
+        <w:rPr>
+          <w:rFonts w:ascii="Courier New" w:eastAsia="Times New Roman" w:hAnsi="Courier New" w:cs="Courier New"/>
+          <w:color w:val="94558D"/>
+          <w:sz w:val="20"/>
+          <w:szCs w:val="20"/>
+          <w:lang w:val="lt-LT" w:eastAsia="lt-LT"/>
+        </w:rPr>
+        <w:t>self</w:t>
+      </w:r>
+      <w:r>
+        <w:rPr>
+          <w:rFonts w:ascii="Courier New" w:eastAsia="Times New Roman" w:hAnsi="Courier New" w:cs="Courier New"/>
+          <w:color w:val="A9B7C6"/>
+          <w:sz w:val="20"/>
+          <w:szCs w:val="20"/>
+          <w:lang w:val="lt-LT" w:eastAsia="lt-LT"/>
+        </w:rPr>
+        <w:t>.left_child</w:t>
+      </w:r>
+      <w:proofErr w:type="spellEnd"/>
+      <w:r>
+        <w:rPr>
+          <w:rFonts w:ascii="Courier New" w:eastAsia="Times New Roman" w:hAnsi="Courier New" w:cs="Courier New"/>
+          <w:color w:val="A9B7C6"/>
+          <w:sz w:val="20"/>
+          <w:szCs w:val="20"/>
+          <w:lang w:val="lt-LT" w:eastAsia="lt-LT"/>
+        </w:rPr>
+        <w:t xml:space="preserve"> = </w:t>
+      </w:r>
+      <w:proofErr w:type="spellStart"/>
+      <w:r>
+        <w:rPr>
+          <w:rFonts w:ascii="Courier New" w:eastAsia="Times New Roman" w:hAnsi="Courier New" w:cs="Courier New"/>
+          <w:color w:val="A9B7C6"/>
+          <w:sz w:val="20"/>
+          <w:szCs w:val="20"/>
+          <w:lang w:val="lt-LT" w:eastAsia="lt-LT"/>
+        </w:rPr>
+        <w:t>left_child</w:t>
+      </w:r>
+      <w:proofErr w:type="spellEnd"/>
+      <w:r>
+        <w:rPr>
+          <w:rFonts w:ascii="Courier New" w:eastAsia="Times New Roman" w:hAnsi="Courier New" w:cs="Courier New"/>
+          <w:color w:val="A9B7C6"/>
+          <w:sz w:val="20"/>
+          <w:szCs w:val="20"/>
+          <w:lang w:val="lt-LT" w:eastAsia="lt-LT"/>
+        </w:rPr>
+        <w:br/>
+        <w:t xml:space="preserve">        </w:t>
+      </w:r>
+      <w:proofErr w:type="spellStart"/>
+      <w:r>
+        <w:rPr>
+          <w:rFonts w:ascii="Courier New" w:eastAsia="Times New Roman" w:hAnsi="Courier New" w:cs="Courier New"/>
+          <w:color w:val="94558D"/>
+          <w:sz w:val="20"/>
+          <w:szCs w:val="20"/>
+          <w:lang w:val="lt-LT" w:eastAsia="lt-LT"/>
+        </w:rPr>
+        <w:t>self</w:t>
+      </w:r>
+      <w:r>
+        <w:rPr>
+          <w:rFonts w:ascii="Courier New" w:eastAsia="Times New Roman" w:hAnsi="Courier New" w:cs="Courier New"/>
+          <w:color w:val="A9B7C6"/>
+          <w:sz w:val="20"/>
+          <w:szCs w:val="20"/>
+          <w:lang w:val="lt-LT" w:eastAsia="lt-LT"/>
+        </w:rPr>
+        <w:t>.right_child</w:t>
+      </w:r>
+      <w:proofErr w:type="spellEnd"/>
+      <w:r>
+        <w:rPr>
+          <w:rFonts w:ascii="Courier New" w:eastAsia="Times New Roman" w:hAnsi="Courier New" w:cs="Courier New"/>
+          <w:color w:val="A9B7C6"/>
+          <w:sz w:val="20"/>
+          <w:szCs w:val="20"/>
+          <w:lang w:val="lt-LT" w:eastAsia="lt-LT"/>
+        </w:rPr>
+        <w:t xml:space="preserve"> = </w:t>
+      </w:r>
+      <w:proofErr w:type="spellStart"/>
+      <w:r>
+        <w:rPr>
+          <w:rFonts w:ascii="Courier New" w:eastAsia="Times New Roman" w:hAnsi="Courier New" w:cs="Courier New"/>
+          <w:color w:val="A9B7C6"/>
+          <w:sz w:val="20"/>
+          <w:szCs w:val="20"/>
+          <w:lang w:val="lt-LT" w:eastAsia="lt-LT"/>
+        </w:rPr>
+        <w:t>right_child</w:t>
+      </w:r>
+      <w:proofErr w:type="spellEnd"/>
+    </w:p>
+    <w:p>
+      <w:r>
+        <w:t>Construction algorithm:</w:t>
+      </w:r>
+    </w:p>
+    <w:p>
+      <w:pPr>
+        <w:pStyle w:val="HTMLiankstoformatuotas"/>
+        <w:shd w:val="clear" w:color="auto" w:fill="2B2B2B"/>
+        <w:rPr>
+          <w:color w:val="A9B7C6"/>
+        </w:rPr>
+      </w:pPr>
+      <w:proofErr w:type="spellStart"/>
+      <w:r>
+        <w:rPr>
+          <w:color w:val="CC7832"/>
+        </w:rPr>
+        <w:t>def</w:t>
+      </w:r>
+      <w:proofErr w:type="spellEnd"/>
+      <w:r>
+        <w:rPr>
+          <w:color w:val="CC7832"/>
+        </w:rPr>
+        <w:t xml:space="preserve"> </w:t>
+      </w:r>
+      <w:proofErr w:type="spellStart"/>
+      <w:r>
+        <w:rPr>
+          <w:color w:val="FFC66D"/>
+        </w:rPr>
+        <w:t>kdtree</w:t>
+      </w:r>
+      <w:proofErr w:type="spellEnd"/>
+      <w:r>
+        <w:rPr>
+          <w:color w:val="A9B7C6"/>
+        </w:rPr>
+        <w:t>(</w:t>
+      </w:r>
+      <w:proofErr w:type="spellStart"/>
+      <w:r>
+        <w:rPr>
+          <w:color w:val="A9B7C6"/>
+        </w:rPr>
+        <w:t>points</w:t>
+      </w:r>
+      <w:proofErr w:type="spellEnd"/>
+      <w:r>
+        <w:rPr>
+          <w:color w:val="CC7832"/>
+        </w:rPr>
+        <w:t xml:space="preserve">, </w:t>
+      </w:r>
+      <w:proofErr w:type="spellStart"/>
+      <w:r>
+        <w:rPr>
+          <w:color w:val="A9B7C6"/>
+        </w:rPr>
+        <w:t>axis</w:t>
+      </w:r>
+      <w:proofErr w:type="spellEnd"/>
+      <w:r>
+        <w:rPr>
+          <w:color w:val="A9B7C6"/>
+        </w:rPr>
+        <w:t>=</w:t>
+      </w:r>
+      <w:r>
+        <w:rPr>
+          <w:color w:val="6897BB"/>
+        </w:rPr>
+        <w:t>0</w:t>
+      </w:r>
+      <w:r>
+        <w:rPr>
+          <w:color w:val="A9B7C6"/>
+        </w:rPr>
+        <w:t>):</w:t>
+      </w:r>
+      <w:r>
+        <w:rPr>
+          <w:color w:val="A9B7C6"/>
+        </w:rPr>
+        <w:br/>
+      </w:r>
+      <w:r>
+        <w:rPr>
+          <w:color w:val="A9B7C6"/>
+        </w:rPr>
+        <w:br/>
+        <w:t xml:space="preserve">    </w:t>
+      </w:r>
+      <w:proofErr w:type="spellStart"/>
+      <w:r>
+        <w:rPr>
+          <w:color w:val="CC7832"/>
+        </w:rPr>
+        <w:t>if</w:t>
+      </w:r>
+      <w:proofErr w:type="spellEnd"/>
+      <w:r>
+        <w:rPr>
+          <w:color w:val="CC7832"/>
+        </w:rPr>
+        <w:t xml:space="preserve"> </w:t>
+      </w:r>
+      <w:proofErr w:type="spellStart"/>
+      <w:r>
+        <w:rPr>
+          <w:color w:val="8888C6"/>
+        </w:rPr>
+        <w:t>len</w:t>
+      </w:r>
+      <w:proofErr w:type="spellEnd"/>
+      <w:r>
+        <w:rPr>
+          <w:color w:val="A9B7C6"/>
+        </w:rPr>
+        <w:t>(</w:t>
+      </w:r>
+      <w:proofErr w:type="spellStart"/>
+      <w:r>
+        <w:rPr>
+          <w:color w:val="A9B7C6"/>
+        </w:rPr>
+        <w:t>points</w:t>
+      </w:r>
+      <w:proofErr w:type="spellEnd"/>
+      <w:r>
+        <w:rPr>
+          <w:color w:val="A9B7C6"/>
+        </w:rPr>
+        <w:t xml:space="preserve">) == </w:t>
+      </w:r>
+      <w:r>
+        <w:rPr>
+          <w:color w:val="6897BB"/>
+        </w:rPr>
+        <w:t>0</w:t>
+      </w:r>
+      <w:r>
+        <w:rPr>
+          <w:color w:val="A9B7C6"/>
+        </w:rPr>
+        <w:t xml:space="preserve">: </w:t>
+      </w:r>
+      <w:r>
+        <w:rPr>
+          <w:color w:val="808080"/>
+        </w:rPr>
+        <w:t>#</w:t>
+      </w:r>
+      <w:proofErr w:type="spellStart"/>
+      <w:r>
+        <w:rPr>
+          <w:color w:val="808080"/>
+        </w:rPr>
+        <w:t>Recursion</w:t>
+      </w:r>
+      <w:proofErr w:type="spellEnd"/>
+      <w:r>
+        <w:rPr>
+          <w:color w:val="808080"/>
+        </w:rPr>
+        <w:t xml:space="preserve"> </w:t>
+      </w:r>
+      <w:proofErr w:type="spellStart"/>
+      <w:r>
+        <w:rPr>
+          <w:color w:val="808080"/>
+        </w:rPr>
+        <w:t>ending</w:t>
+      </w:r>
+      <w:proofErr w:type="spellEnd"/>
+      <w:r>
+        <w:rPr>
+          <w:color w:val="808080"/>
+        </w:rPr>
+        <w:t xml:space="preserve"> </w:t>
+      </w:r>
+      <w:proofErr w:type="spellStart"/>
+      <w:r>
+        <w:rPr>
+          <w:color w:val="808080"/>
+        </w:rPr>
+        <w:t>condition</w:t>
+      </w:r>
+      <w:proofErr w:type="spellEnd"/>
+      <w:r>
+        <w:rPr>
+          <w:color w:val="808080"/>
+        </w:rPr>
+        <w:br/>
+        <w:t xml:space="preserve">        </w:t>
+      </w:r>
+      <w:proofErr w:type="spellStart"/>
+      <w:r>
+        <w:rPr>
+          <w:color w:val="CC7832"/>
+        </w:rPr>
+        <w:t>return</w:t>
+      </w:r>
+      <w:proofErr w:type="spellEnd"/>
+      <w:r>
+        <w:rPr>
+          <w:color w:val="CC7832"/>
+        </w:rPr>
+        <w:t xml:space="preserve"> </w:t>
+      </w:r>
+      <w:proofErr w:type="spellStart"/>
+      <w:r>
+        <w:rPr>
+          <w:color w:val="CC7832"/>
+        </w:rPr>
+        <w:t>None</w:t>
+      </w:r>
+      <w:proofErr w:type="spellEnd"/>
+      <w:r>
+        <w:rPr>
+          <w:color w:val="CC7832"/>
+        </w:rPr>
+        <w:br/>
+      </w:r>
+      <w:r>
+        <w:rPr>
+          <w:color w:val="CC7832"/>
+        </w:rPr>
+        <w:br/>
+        <w:t xml:space="preserve">    </w:t>
+      </w:r>
+      <w:proofErr w:type="spellStart"/>
+      <w:r>
+        <w:rPr>
+          <w:color w:val="A9B7C6"/>
+        </w:rPr>
+        <w:t>points.sort</w:t>
+      </w:r>
+      <w:proofErr w:type="spellEnd"/>
+      <w:r>
+        <w:rPr>
+          <w:color w:val="A9B7C6"/>
+        </w:rPr>
+        <w:t>(</w:t>
+      </w:r>
+      <w:proofErr w:type="spellStart"/>
+      <w:r>
+        <w:rPr>
+          <w:color w:val="AA4926"/>
+        </w:rPr>
+        <w:t>key</w:t>
+      </w:r>
+      <w:proofErr w:type="spellEnd"/>
+      <w:r>
+        <w:rPr>
+          <w:color w:val="A9B7C6"/>
+        </w:rPr>
+        <w:t>=</w:t>
+      </w:r>
+      <w:proofErr w:type="spellStart"/>
+      <w:r>
+        <w:rPr>
+          <w:color w:val="A9B7C6"/>
+        </w:rPr>
+        <w:t>itemgetter</w:t>
+      </w:r>
+      <w:proofErr w:type="spellEnd"/>
+      <w:r>
+        <w:rPr>
+          <w:color w:val="A9B7C6"/>
+        </w:rPr>
+        <w:t>(</w:t>
+      </w:r>
+      <w:proofErr w:type="spellStart"/>
+      <w:r>
+        <w:rPr>
+          <w:color w:val="A9B7C6"/>
+        </w:rPr>
+        <w:t>axis</w:t>
+      </w:r>
+      <w:proofErr w:type="spellEnd"/>
+      <w:r>
+        <w:rPr>
+          <w:color w:val="A9B7C6"/>
+        </w:rPr>
+        <w:t>))</w:t>
+      </w:r>
+      <w:r>
+        <w:rPr>
+          <w:color w:val="A9B7C6"/>
+        </w:rPr>
+        <w:br/>
+        <w:t xml:space="preserve">    </w:t>
+      </w:r>
+      <w:proofErr w:type="spellStart"/>
+      <w:r>
+        <w:rPr>
+          <w:color w:val="A9B7C6"/>
+        </w:rPr>
+        <w:t>median</w:t>
+      </w:r>
+      <w:proofErr w:type="spellEnd"/>
+      <w:r>
+        <w:rPr>
+          <w:color w:val="A9B7C6"/>
+        </w:rPr>
+        <w:t xml:space="preserve"> = </w:t>
+      </w:r>
+      <w:proofErr w:type="spellStart"/>
+      <w:r>
+        <w:rPr>
+          <w:color w:val="8888C6"/>
+        </w:rPr>
+        <w:t>len</w:t>
+      </w:r>
+      <w:proofErr w:type="spellEnd"/>
+      <w:r>
+        <w:rPr>
+          <w:color w:val="A9B7C6"/>
+        </w:rPr>
+        <w:t>(</w:t>
+      </w:r>
+      <w:proofErr w:type="spellStart"/>
+      <w:r>
+        <w:rPr>
+          <w:color w:val="A9B7C6"/>
+        </w:rPr>
+        <w:t>points</w:t>
+      </w:r>
+      <w:proofErr w:type="spellEnd"/>
+      <w:r>
+        <w:rPr>
+          <w:color w:val="A9B7C6"/>
+        </w:rPr>
+        <w:t xml:space="preserve">) // </w:t>
+      </w:r>
+      <w:r>
+        <w:rPr>
+          <w:color w:val="6897BB"/>
+        </w:rPr>
+        <w:t>2</w:t>
+      </w:r>
+      <w:r>
+        <w:rPr>
+          <w:color w:val="6897BB"/>
+        </w:rPr>
+        <w:br/>
+      </w:r>
+      <w:r>
+        <w:rPr>
+          <w:color w:val="6897BB"/>
+        </w:rPr>
+        <w:br/>
+        <w:t xml:space="preserve">    </w:t>
+      </w:r>
+      <w:proofErr w:type="spellStart"/>
+      <w:r>
+        <w:rPr>
+          <w:color w:val="CC7832"/>
+        </w:rPr>
+        <w:t>return</w:t>
+      </w:r>
+      <w:proofErr w:type="spellEnd"/>
+      <w:r>
+        <w:rPr>
+          <w:color w:val="CC7832"/>
+        </w:rPr>
+        <w:t xml:space="preserve"> </w:t>
+      </w:r>
+      <w:proofErr w:type="spellStart"/>
+      <w:r>
+        <w:rPr>
+          <w:color w:val="A9B7C6"/>
+        </w:rPr>
+        <w:t>Node</w:t>
+      </w:r>
+      <w:proofErr w:type="spellEnd"/>
+      <w:r>
+        <w:rPr>
+          <w:color w:val="A9B7C6"/>
+        </w:rPr>
+        <w:t>(</w:t>
+      </w:r>
+      <w:proofErr w:type="spellStart"/>
+      <w:r>
+        <w:rPr>
+          <w:color w:val="A9B7C6"/>
+        </w:rPr>
+        <w:t>points</w:t>
+      </w:r>
+      <w:proofErr w:type="spellEnd"/>
+      <w:r>
+        <w:rPr>
+          <w:color w:val="A9B7C6"/>
+        </w:rPr>
+        <w:t>[</w:t>
+      </w:r>
+      <w:proofErr w:type="spellStart"/>
+      <w:r>
+        <w:rPr>
+          <w:color w:val="A9B7C6"/>
+        </w:rPr>
+        <w:t>median</w:t>
+      </w:r>
+      <w:proofErr w:type="spellEnd"/>
+      <w:r>
+        <w:rPr>
+          <w:color w:val="A9B7C6"/>
+        </w:rPr>
+        <w:t>]</w:t>
+      </w:r>
+      <w:r>
+        <w:rPr>
+          <w:color w:val="CC7832"/>
+        </w:rPr>
+        <w:t xml:space="preserve">, </w:t>
+      </w:r>
+      <w:proofErr w:type="spellStart"/>
+      <w:r>
+        <w:rPr>
+          <w:color w:val="A9B7C6"/>
+        </w:rPr>
+        <w:t>kdtree</w:t>
+      </w:r>
+      <w:proofErr w:type="spellEnd"/>
+      <w:r>
+        <w:rPr>
+          <w:color w:val="A9B7C6"/>
+        </w:rPr>
+        <w:t>(</w:t>
+      </w:r>
+      <w:proofErr w:type="spellStart"/>
+      <w:r>
+        <w:rPr>
+          <w:color w:val="A9B7C6"/>
+        </w:rPr>
+        <w:t>points</w:t>
+      </w:r>
+      <w:proofErr w:type="spellEnd"/>
+      <w:r>
+        <w:rPr>
+          <w:color w:val="A9B7C6"/>
+        </w:rPr>
+        <w:t>[:</w:t>
+      </w:r>
+      <w:proofErr w:type="spellStart"/>
+      <w:r>
+        <w:rPr>
+          <w:color w:val="A9B7C6"/>
+        </w:rPr>
+        <w:t>median</w:t>
+      </w:r>
+      <w:proofErr w:type="spellEnd"/>
+      <w:r>
+        <w:rPr>
+          <w:color w:val="A9B7C6"/>
+        </w:rPr>
+        <w:t>]</w:t>
+      </w:r>
+      <w:r>
+        <w:rPr>
+          <w:color w:val="CC7832"/>
+        </w:rPr>
+        <w:t xml:space="preserve">, </w:t>
+      </w:r>
+      <w:r>
+        <w:rPr>
+          <w:color w:val="6897BB"/>
+        </w:rPr>
+        <w:t xml:space="preserve">1 </w:t>
+      </w:r>
+      <w:r>
+        <w:rPr>
+          <w:color w:val="A9B7C6"/>
+        </w:rPr>
+        <w:t xml:space="preserve">- </w:t>
+      </w:r>
+      <w:proofErr w:type="spellStart"/>
+      <w:r>
+        <w:rPr>
+          <w:color w:val="A9B7C6"/>
+        </w:rPr>
+        <w:t>axis</w:t>
+      </w:r>
+      <w:proofErr w:type="spellEnd"/>
+      <w:r>
+        <w:rPr>
+          <w:color w:val="A9B7C6"/>
+        </w:rPr>
+        <w:t>)</w:t>
+      </w:r>
+      <w:r>
+        <w:rPr>
+          <w:color w:val="CC7832"/>
+        </w:rPr>
+        <w:t xml:space="preserve">, </w:t>
+      </w:r>
+      <w:proofErr w:type="spellStart"/>
+      <w:r>
+        <w:rPr>
+          <w:color w:val="A9B7C6"/>
+        </w:rPr>
+        <w:t>kdtree</w:t>
+      </w:r>
+      <w:proofErr w:type="spellEnd"/>
+      <w:r>
+        <w:rPr>
+          <w:color w:val="A9B7C6"/>
+        </w:rPr>
+        <w:t>(</w:t>
+      </w:r>
+      <w:proofErr w:type="spellStart"/>
+      <w:r>
+        <w:rPr>
+          <w:color w:val="A9B7C6"/>
+        </w:rPr>
+        <w:t>points</w:t>
+      </w:r>
+      <w:proofErr w:type="spellEnd"/>
+      <w:r>
+        <w:rPr>
+          <w:color w:val="A9B7C6"/>
+        </w:rPr>
+        <w:t>[</w:t>
+      </w:r>
+      <w:proofErr w:type="spellStart"/>
+      <w:r>
+        <w:rPr>
+          <w:color w:val="A9B7C6"/>
+        </w:rPr>
+        <w:t>median</w:t>
+      </w:r>
+      <w:proofErr w:type="spellEnd"/>
+      <w:r>
+        <w:rPr>
+          <w:color w:val="A9B7C6"/>
+        </w:rPr>
+        <w:t xml:space="preserve"> + </w:t>
+      </w:r>
+      <w:r>
+        <w:rPr>
+          <w:color w:val="6897BB"/>
+        </w:rPr>
+        <w:t>1</w:t>
+      </w:r>
+      <w:r>
+        <w:rPr>
+          <w:color w:val="A9B7C6"/>
+        </w:rPr>
+        <w:t>:]</w:t>
+      </w:r>
+      <w:r>
+        <w:rPr>
+          <w:color w:val="CC7832"/>
+        </w:rPr>
+        <w:t xml:space="preserve">, </w:t>
+      </w:r>
+      <w:r>
+        <w:rPr>
+          <w:color w:val="6897BB"/>
+        </w:rPr>
+        <w:t xml:space="preserve">1 </w:t>
+      </w:r>
+      <w:r>
+        <w:rPr>
+          <w:color w:val="A9B7C6"/>
+        </w:rPr>
+        <w:t xml:space="preserve">- </w:t>
+      </w:r>
+      <w:proofErr w:type="spellStart"/>
+      <w:r>
+        <w:rPr>
+          <w:color w:val="A9B7C6"/>
+        </w:rPr>
+        <w:t>axis</w:t>
+      </w:r>
+      <w:proofErr w:type="spellEnd"/>
+      <w:r>
+        <w:rPr>
+          <w:color w:val="A9B7C6"/>
+        </w:rPr>
+        <w:t>))</w:t>
+      </w:r>
+    </w:p>
+    <w:p>
+      <w:r>
+        <w:t>Axis selection is might be done before construction:</w:t>
+      </w:r>
+    </w:p>
+    <w:p>
+      <w:pPr>
+        <w:pStyle w:val="HTMLiankstoformatuotas"/>
+        <w:shd w:val="clear" w:color="auto" w:fill="2B2B2B"/>
+        <w:rPr>
+          <w:color w:val="A9B7C6"/>
+        </w:rPr>
+      </w:pPr>
+      <w:proofErr w:type="spellStart"/>
+      <w:r>
+        <w:rPr>
+          <w:color w:val="A9B7C6"/>
+        </w:rPr>
+        <w:t>x_variance</w:t>
+      </w:r>
+      <w:proofErr w:type="spellEnd"/>
+      <w:r>
+        <w:rPr>
+          <w:color w:val="A9B7C6"/>
+        </w:rPr>
+        <w:t xml:space="preserve"> = </w:t>
+      </w:r>
+      <w:proofErr w:type="spellStart"/>
+      <w:r>
+        <w:rPr>
+          <w:color w:val="A9B7C6"/>
+        </w:rPr>
+        <w:t>np.var</w:t>
+      </w:r>
+      <w:proofErr w:type="spellEnd"/>
+      <w:r>
+        <w:rPr>
+          <w:color w:val="A9B7C6"/>
+        </w:rPr>
+        <w:t>([</w:t>
+      </w:r>
+      <w:proofErr w:type="spellStart"/>
+      <w:r>
+        <w:rPr>
+          <w:color w:val="A9B7C6"/>
+        </w:rPr>
+        <w:t>point</w:t>
+      </w:r>
+      <w:proofErr w:type="spellEnd"/>
+      <w:r>
+        <w:rPr>
+          <w:color w:val="A9B7C6"/>
+        </w:rPr>
+        <w:t>[</w:t>
+      </w:r>
+      <w:r>
+        <w:rPr>
+          <w:color w:val="6897BB"/>
+        </w:rPr>
+        <w:t>0</w:t>
+      </w:r>
+      <w:r>
+        <w:rPr>
+          <w:color w:val="A9B7C6"/>
+        </w:rPr>
+        <w:t xml:space="preserve">] </w:t>
+      </w:r>
+      <w:proofErr w:type="spellStart"/>
+      <w:r>
+        <w:rPr>
+          <w:color w:val="CC7832"/>
+        </w:rPr>
+        <w:t>for</w:t>
+      </w:r>
+      <w:proofErr w:type="spellEnd"/>
+      <w:r>
+        <w:rPr>
+          <w:color w:val="CC7832"/>
+        </w:rPr>
+        <w:t xml:space="preserve"> </w:t>
+      </w:r>
+      <w:proofErr w:type="spellStart"/>
+      <w:r>
+        <w:rPr>
+          <w:color w:val="A9B7C6"/>
+        </w:rPr>
+        <w:t>point</w:t>
+      </w:r>
+      <w:proofErr w:type="spellEnd"/>
+      <w:r>
+        <w:rPr>
+          <w:color w:val="A9B7C6"/>
+        </w:rPr>
+        <w:t xml:space="preserve"> </w:t>
+      </w:r>
+      <w:proofErr w:type="spellStart"/>
+      <w:r>
+        <w:rPr>
+          <w:color w:val="CC7832"/>
+        </w:rPr>
+        <w:t>in</w:t>
+      </w:r>
+      <w:proofErr w:type="spellEnd"/>
+      <w:r>
+        <w:rPr>
+          <w:color w:val="CC7832"/>
+        </w:rPr>
+        <w:t xml:space="preserve"> </w:t>
+      </w:r>
+      <w:proofErr w:type="spellStart"/>
+      <w:r>
+        <w:rPr>
+          <w:color w:val="A9B7C6"/>
+        </w:rPr>
+        <w:t>points</w:t>
+      </w:r>
+      <w:proofErr w:type="spellEnd"/>
+      <w:r>
+        <w:rPr>
+          <w:color w:val="A9B7C6"/>
+        </w:rPr>
+        <w:t>])</w:t>
+      </w:r>
+      <w:r>
+        <w:rPr>
+          <w:color w:val="A9B7C6"/>
+        </w:rPr>
+        <w:br/>
+      </w:r>
+      <w:proofErr w:type="spellStart"/>
+      <w:r>
+        <w:rPr>
+          <w:color w:val="A9B7C6"/>
+        </w:rPr>
+        <w:t>y_variance</w:t>
+      </w:r>
+      <w:proofErr w:type="spellEnd"/>
+      <w:r>
+        <w:rPr>
+          <w:color w:val="A9B7C6"/>
+        </w:rPr>
+        <w:t xml:space="preserve"> = </w:t>
+      </w:r>
+      <w:proofErr w:type="spellStart"/>
+      <w:r>
+        <w:rPr>
+          <w:color w:val="A9B7C6"/>
+        </w:rPr>
+        <w:t>np.var</w:t>
+      </w:r>
+      <w:proofErr w:type="spellEnd"/>
+      <w:r>
+        <w:rPr>
+          <w:color w:val="A9B7C6"/>
+        </w:rPr>
+        <w:t>([</w:t>
+      </w:r>
+      <w:proofErr w:type="spellStart"/>
+      <w:r>
+        <w:rPr>
+          <w:color w:val="A9B7C6"/>
+        </w:rPr>
+        <w:t>point</w:t>
+      </w:r>
+      <w:proofErr w:type="spellEnd"/>
+      <w:r>
+        <w:rPr>
+          <w:color w:val="A9B7C6"/>
+        </w:rPr>
+        <w:t>[</w:t>
+      </w:r>
+      <w:r>
+        <w:rPr>
+          <w:color w:val="6897BB"/>
+        </w:rPr>
+        <w:t>1</w:t>
+      </w:r>
+      <w:r>
+        <w:rPr>
+          <w:color w:val="A9B7C6"/>
+        </w:rPr>
+        <w:t xml:space="preserve">] </w:t>
+      </w:r>
+      <w:proofErr w:type="spellStart"/>
+      <w:r>
+        <w:rPr>
+          <w:color w:val="CC7832"/>
+        </w:rPr>
+        <w:t>for</w:t>
+      </w:r>
+      <w:proofErr w:type="spellEnd"/>
+      <w:r>
+        <w:rPr>
+          <w:color w:val="CC7832"/>
+        </w:rPr>
+        <w:t xml:space="preserve"> </w:t>
+      </w:r>
+      <w:proofErr w:type="spellStart"/>
+      <w:r>
+        <w:rPr>
+          <w:color w:val="A9B7C6"/>
+        </w:rPr>
+        <w:t>point</w:t>
+      </w:r>
+      <w:proofErr w:type="spellEnd"/>
+      <w:r>
+        <w:rPr>
+          <w:color w:val="A9B7C6"/>
+        </w:rPr>
+        <w:t xml:space="preserve"> </w:t>
+      </w:r>
+      <w:proofErr w:type="spellStart"/>
+      <w:r>
+        <w:rPr>
+          <w:color w:val="CC7832"/>
+        </w:rPr>
+        <w:t>in</w:t>
+      </w:r>
+      <w:proofErr w:type="spellEnd"/>
+      <w:r>
+        <w:rPr>
+          <w:color w:val="CC7832"/>
+        </w:rPr>
+        <w:t xml:space="preserve"> </w:t>
+      </w:r>
+      <w:proofErr w:type="spellStart"/>
+      <w:r>
+        <w:rPr>
+          <w:color w:val="A9B7C6"/>
+        </w:rPr>
+        <w:t>points</w:t>
+      </w:r>
+      <w:proofErr w:type="spellEnd"/>
+      <w:r>
+        <w:rPr>
+          <w:color w:val="A9B7C6"/>
+        </w:rPr>
+        <w:t>])</w:t>
+      </w:r>
+      <w:r>
+        <w:rPr>
+          <w:color w:val="A9B7C6"/>
+        </w:rPr>
+        <w:br/>
+      </w:r>
+      <w:r>
+        <w:rPr>
+          <w:color w:val="A9B7C6"/>
+        </w:rPr>
+        <w:br/>
+      </w:r>
+      <w:proofErr w:type="spellStart"/>
+      <w:r>
+        <w:rPr>
+          <w:color w:val="A9B7C6"/>
+        </w:rPr>
+        <w:t>axis</w:t>
+      </w:r>
+      <w:proofErr w:type="spellEnd"/>
+      <w:r>
+        <w:rPr>
+          <w:color w:val="A9B7C6"/>
+        </w:rPr>
+        <w:t xml:space="preserve"> = </w:t>
+      </w:r>
+      <w:r>
+        <w:rPr>
+          <w:color w:val="6897BB"/>
+        </w:rPr>
+        <w:t xml:space="preserve">0 </w:t>
+      </w:r>
+      <w:proofErr w:type="spellStart"/>
+      <w:r>
+        <w:rPr>
+          <w:color w:val="CC7832"/>
+        </w:rPr>
+        <w:t>if</w:t>
+      </w:r>
+      <w:proofErr w:type="spellEnd"/>
+      <w:r>
+        <w:rPr>
+          <w:color w:val="CC7832"/>
+        </w:rPr>
+        <w:t xml:space="preserve"> </w:t>
+      </w:r>
+      <w:proofErr w:type="spellStart"/>
+      <w:r>
+        <w:rPr>
+          <w:color w:val="A9B7C6"/>
+        </w:rPr>
+        <w:t>x_variance</w:t>
+      </w:r>
+      <w:proofErr w:type="spellEnd"/>
+      <w:r>
+        <w:rPr>
+          <w:color w:val="A9B7C6"/>
+        </w:rPr>
+        <w:t xml:space="preserve"> &gt;= </w:t>
+      </w:r>
+      <w:proofErr w:type="spellStart"/>
+      <w:r>
+        <w:rPr>
+          <w:color w:val="A9B7C6"/>
+        </w:rPr>
+        <w:t>y_variance</w:t>
+      </w:r>
+      <w:proofErr w:type="spellEnd"/>
+      <w:r>
+        <w:rPr>
+          <w:color w:val="A9B7C6"/>
+        </w:rPr>
+        <w:t xml:space="preserve"> </w:t>
+      </w:r>
+      <w:proofErr w:type="spellStart"/>
+      <w:r>
+        <w:rPr>
+          <w:color w:val="CC7832"/>
+        </w:rPr>
+        <w:t>else</w:t>
+      </w:r>
+      <w:proofErr w:type="spellEnd"/>
+      <w:r>
+        <w:rPr>
+          <w:color w:val="CC7832"/>
+        </w:rPr>
+        <w:t xml:space="preserve"> </w:t>
+      </w:r>
+      <w:r>
+        <w:rPr>
+          <w:color w:val="6897BB"/>
+        </w:rPr>
+        <w:t>1</w:t>
+      </w:r>
+    </w:p>
+    <w:p>
+      <w:pPr>
+        <w:pStyle w:val="Paantrat"/>
+      </w:pPr>
+      <w:r>
+        <w:t>Result of Kd-tree</w:t>
+      </w:r>
+    </w:p>
+    <w:p>
+      <w:pPr>
+        <w:keepNext/>
+      </w:pPr>
+      <w:r>
+        <w:rPr>
+          <w:noProof/>
+        </w:rPr>
+        <w:lastRenderedPageBreak/>
+        <w:drawing>
+          <wp:inline distT="0" distB="0" distL="0" distR="0">
+            <wp:extent cx="4465320" cy="4465320"/>
+            <wp:effectExtent l="0" t="0" r="0" b="0"/>
+            <wp:docPr id="1" name="Paveikslėlis 1"/>
+            <wp:cNvGraphicFramePr>
+              <a:graphicFrameLocks xmlns:a="http://schemas.openxmlformats.org/drawingml/2006/main" noChangeAspect="1"/>
+            </wp:cNvGraphicFramePr>
+            <a:graphic xmlns:a="http://schemas.openxmlformats.org/drawingml/2006/main">
+              <a:graphicData uri="http://schemas.openxmlformats.org/drawingml/2006/picture">
+                <pic:pic xmlns:pic="http://schemas.openxmlformats.org/drawingml/2006/picture">
+                  <pic:nvPicPr>
+                    <pic:cNvPr id="0" name="Picture 1"/>
+                    <pic:cNvPicPr>
+                      <a:picLocks noChangeAspect="1" noChangeArrowheads="1"/>
+                    </pic:cNvPicPr>
+                  </pic:nvPicPr>
+                  <pic:blipFill>
+                    <a:blip r:embed="rId5">
+                      <a:extLst>
+                        <a:ext uri="{28A0092B-C50C-407E-A947-70E740481C1C}">
+                          <a14:useLocalDpi xmlns:a14="http://schemas.microsoft.com/office/drawing/2010/main" val="0"/>
+                        </a:ext>
+                      </a:extLst>
+                    </a:blip>
+                    <a:srcRect/>
+                    <a:stretch>
+                      <a:fillRect/>
+                    </a:stretch>
+                  </pic:blipFill>
+                  <pic:spPr bwMode="auto">
+                    <a:xfrm>
+                      <a:off x="0" y="0"/>
+                      <a:ext cx="4465320" cy="4465320"/>
+                    </a:xfrm>
+                    <a:prstGeom prst="rect">
+                      <a:avLst/>
+                    </a:prstGeom>
+                    <a:noFill/>
+                    <a:ln>
+                      <a:noFill/>
+                    </a:ln>
+                  </pic:spPr>
+                </pic:pic>
+              </a:graphicData>
+            </a:graphic>
+          </wp:inline>
+        </w:drawing>
+      </w:r>
+    </w:p>
+    <w:p>
+      <w:pPr>
+        <w:pStyle w:val="Antrat"/>
+      </w:pPr>
+      <w:r>
+        <w:t xml:space="preserve">Figure </w:t>
+      </w:r>
+      <w:fldSimple w:instr=" SEQ Figure \* ARABIC ">
+        <w:r>
+          <w:rPr>
+            <w:noProof/>
+          </w:rPr>
+          <w:t>1</w:t>
+        </w:r>
+      </w:fldSimple>
+      <w:r>
+        <w:t xml:space="preserve"> Result of Kd-tree on points.txt data</w:t>
+      </w:r>
     </w:p>
     <w:sectPr>
       <w:pgSz w:w="11906" w:h="16838"/>
@@ -792,6 +3241,57 @@
     </w:lvl>
   </w:abstractNum>
   <w:abstractNum w:abstractNumId="1" w15:restartNumberingAfterBreak="0">
+    <w:nsid w:val="2D4CC405"/>
+    <w:multiLevelType w:val="hybridMultilevel"/>
+    <w:tmpl w:val="7302732E"/>
+    <w:lvl w:ilvl="0" w:tplc="FFFFFFFF">
+      <w:start w:val="1"/>
+      <w:numFmt w:val="upperRoman"/>
+      <w:lvlText w:val="%1"/>
+      <w:lvlJc w:val="left"/>
+    </w:lvl>
+    <w:lvl w:ilvl="1" w:tplc="FFFFFFFF">
+      <w:numFmt w:val="decimal"/>
+      <w:lvlText w:val=""/>
+      <w:lvlJc w:val="left"/>
+    </w:lvl>
+    <w:lvl w:ilvl="2" w:tplc="FFFFFFFF">
+      <w:numFmt w:val="decimal"/>
+      <w:lvlText w:val=""/>
+      <w:lvlJc w:val="left"/>
+    </w:lvl>
+    <w:lvl w:ilvl="3" w:tplc="FFFFFFFF">
+      <w:numFmt w:val="decimal"/>
+      <w:lvlText w:val=""/>
+      <w:lvlJc w:val="left"/>
+    </w:lvl>
+    <w:lvl w:ilvl="4" w:tplc="FFFFFFFF">
+      <w:numFmt w:val="decimal"/>
+      <w:lvlText w:val=""/>
+      <w:lvlJc w:val="left"/>
+    </w:lvl>
+    <w:lvl w:ilvl="5" w:tplc="FFFFFFFF">
+      <w:numFmt w:val="decimal"/>
+      <w:lvlText w:val=""/>
+      <w:lvlJc w:val="left"/>
+    </w:lvl>
+    <w:lvl w:ilvl="6" w:tplc="FFFFFFFF">
+      <w:numFmt w:val="decimal"/>
+      <w:lvlText w:val=""/>
+      <w:lvlJc w:val="left"/>
+    </w:lvl>
+    <w:lvl w:ilvl="7" w:tplc="FFFFFFFF">
+      <w:numFmt w:val="decimal"/>
+      <w:lvlText w:val=""/>
+      <w:lvlJc w:val="left"/>
+    </w:lvl>
+    <w:lvl w:ilvl="8" w:tplc="FFFFFFFF">
+      <w:numFmt w:val="decimal"/>
+      <w:lvlText w:val=""/>
+      <w:lvlJc w:val="left"/>
+    </w:lvl>
+  </w:abstractNum>
+  <w:abstractNum w:abstractNumId="2" w15:restartNumberingAfterBreak="0">
     <w:nsid w:val="348D3E1A"/>
     <w:multiLevelType w:val="hybridMultilevel"/>
     <w:tmpl w:val="4B58F0A8"/>
@@ -908,6 +3408,9 @@
     <w:abstractNumId w:val="0"/>
   </w:num>
   <w:num w:numId="2">
+    <w:abstractNumId w:val="2"/>
+  </w:num>
+  <w:num w:numId="3">
     <w:abstractNumId w:val="1"/>
   </w:num>
 </w:numbering>
@@ -1307,16 +3810,58 @@
     <w:lsdException w:name="Hashtag" w:semiHidden="1" w:unhideWhenUsed="1"/>
     <w:lsdException w:name="Unresolved Mention" w:semiHidden="1" w:unhideWhenUsed="1"/>
   </w:latentStyles>
-  <w:style w:type="paragraph" w:default="1" w:styleId="Normal">
+  <w:style w:type="paragraph" w:default="1" w:styleId="prastasis">
     <w:name w:val="Normal"/>
     <w:qFormat/>
   </w:style>
-  <w:style w:type="character" w:default="1" w:styleId="Standardstycketeckensnitt">
+  <w:style w:type="paragraph" w:styleId="Antrat1">
+    <w:name w:val="heading 1"/>
+    <w:basedOn w:val="prastasis"/>
+    <w:next w:val="prastasis"/>
+    <w:link w:val="Antrat1Diagrama"/>
+    <w:uiPriority w:val="9"/>
+    <w:qFormat/>
+    <w:rsid w:val="00DD441F"/>
+    <w:pPr>
+      <w:keepNext/>
+      <w:keepLines/>
+      <w:spacing w:before="240" w:after="0"/>
+      <w:outlineLvl w:val="0"/>
+    </w:pPr>
+    <w:rPr>
+      <w:rFonts w:asciiTheme="majorHAnsi" w:eastAsiaTheme="majorEastAsia" w:hAnsiTheme="majorHAnsi" w:cstheme="majorBidi"/>
+      <w:color w:val="2F5496" w:themeColor="accent1" w:themeShade="BF"/>
+      <w:sz w:val="32"/>
+      <w:szCs w:val="32"/>
+    </w:rPr>
+  </w:style>
+  <w:style w:type="paragraph" w:styleId="Antrat2">
+    <w:name w:val="heading 2"/>
+    <w:basedOn w:val="prastasis"/>
+    <w:link w:val="Antrat2Diagrama"/>
+    <w:uiPriority w:val="9"/>
+    <w:qFormat/>
+    <w:rsid w:val="00DD441F"/>
+    <w:pPr>
+      <w:spacing w:before="100" w:beforeAutospacing="1" w:after="100" w:afterAutospacing="1" w:line="240" w:lineRule="auto"/>
+      <w:outlineLvl w:val="1"/>
+    </w:pPr>
+    <w:rPr>
+      <w:rFonts w:ascii="Times New Roman" w:eastAsia="Times New Roman" w:hAnsi="Times New Roman" w:cs="Times New Roman"/>
+      <w:b/>
+      <w:bCs/>
+      <w:sz w:val="36"/>
+      <w:szCs w:val="36"/>
+      <w:lang w:val="lt-LT" w:eastAsia="lt-LT"/>
+    </w:rPr>
+  </w:style>
+  <w:style w:type="character" w:default="1" w:styleId="Numatytasispastraiposriftas">
     <w:name w:val="Default Paragraph Font"/>
     <w:uiPriority w:val="1"/>
+    <w:semiHidden/>
     <w:unhideWhenUsed/>
   </w:style>
-  <w:style w:type="table" w:default="1" w:styleId="Normaltabell">
+  <w:style w:type="table" w:default="1" w:styleId="prastojilentel">
     <w:name w:val="Normal Table"/>
     <w:uiPriority w:val="99"/>
     <w:semiHidden/>
@@ -1331,15 +3876,15 @@
       </w:tblCellMar>
     </w:tblPr>
   </w:style>
-  <w:style w:type="numbering" w:default="1" w:styleId="Ingenlista">
+  <w:style w:type="numbering" w:default="1" w:styleId="Sraonra">
     <w:name w:val="No List"/>
     <w:uiPriority w:val="99"/>
     <w:semiHidden/>
     <w:unhideWhenUsed/>
   </w:style>
-  <w:style w:type="paragraph" w:styleId="Liststycke">
+  <w:style w:type="paragraph" w:styleId="Sraopastraipa">
     <w:name w:val="List Paragraph"/>
-    <w:basedOn w:val="Normal"/>
+    <w:basedOn w:val="prastasis"/>
     <w:uiPriority w:val="34"/>
     <w:qFormat/>
     <w:rsid w:val="00CD2A3B"/>
@@ -1347,6 +3892,166 @@
       <w:ind w:left="720"/>
       <w:contextualSpacing/>
     </w:pPr>
+  </w:style>
+  <w:style w:type="paragraph" w:customStyle="1" w:styleId="Default">
+    <w:name w:val="Default"/>
+    <w:rsid w:val="00591AB9"/>
+    <w:pPr>
+      <w:autoSpaceDE w:val="0"/>
+      <w:autoSpaceDN w:val="0"/>
+      <w:adjustRightInd w:val="0"/>
+      <w:spacing w:after="0" w:line="240" w:lineRule="auto"/>
+    </w:pPr>
+    <w:rPr>
+      <w:rFonts w:ascii="Times New Roman" w:hAnsi="Times New Roman" w:cs="Times New Roman"/>
+      <w:color w:val="000000"/>
+      <w:sz w:val="24"/>
+      <w:szCs w:val="24"/>
+      <w:lang w:val="lt-LT"/>
+    </w:rPr>
+  </w:style>
+  <w:style w:type="character" w:customStyle="1" w:styleId="Antrat2Diagrama">
+    <w:name w:val="Antraštė 2 Diagrama"/>
+    <w:basedOn w:val="Numatytasispastraiposriftas"/>
+    <w:link w:val="Antrat2"/>
+    <w:uiPriority w:val="9"/>
+    <w:rsid w:val="00DD441F"/>
+    <w:rPr>
+      <w:rFonts w:ascii="Times New Roman" w:eastAsia="Times New Roman" w:hAnsi="Times New Roman" w:cs="Times New Roman"/>
+      <w:b/>
+      <w:bCs/>
+      <w:sz w:val="36"/>
+      <w:szCs w:val="36"/>
+      <w:lang w:val="lt-LT" w:eastAsia="lt-LT"/>
+    </w:rPr>
+  </w:style>
+  <w:style w:type="paragraph" w:styleId="prastasiniatinklio">
+    <w:name w:val="Normal (Web)"/>
+    <w:basedOn w:val="prastasis"/>
+    <w:uiPriority w:val="99"/>
+    <w:semiHidden/>
+    <w:unhideWhenUsed/>
+    <w:rsid w:val="00DD441F"/>
+    <w:pPr>
+      <w:spacing w:before="100" w:beforeAutospacing="1" w:after="100" w:afterAutospacing="1" w:line="240" w:lineRule="auto"/>
+    </w:pPr>
+    <w:rPr>
+      <w:rFonts w:ascii="Times New Roman" w:eastAsia="Times New Roman" w:hAnsi="Times New Roman" w:cs="Times New Roman"/>
+      <w:sz w:val="24"/>
+      <w:szCs w:val="24"/>
+      <w:lang w:val="lt-LT" w:eastAsia="lt-LT"/>
+    </w:rPr>
+  </w:style>
+  <w:style w:type="character" w:customStyle="1" w:styleId="Antrat1Diagrama">
+    <w:name w:val="Antraštė 1 Diagrama"/>
+    <w:basedOn w:val="Numatytasispastraiposriftas"/>
+    <w:link w:val="Antrat1"/>
+    <w:uiPriority w:val="9"/>
+    <w:rsid w:val="00DD441F"/>
+    <w:rPr>
+      <w:rFonts w:asciiTheme="majorHAnsi" w:eastAsiaTheme="majorEastAsia" w:hAnsiTheme="majorHAnsi" w:cstheme="majorBidi"/>
+      <w:color w:val="2F5496" w:themeColor="accent1" w:themeShade="BF"/>
+      <w:sz w:val="32"/>
+      <w:szCs w:val="32"/>
+    </w:rPr>
+  </w:style>
+  <w:style w:type="paragraph" w:styleId="HTMLiankstoformatuotas">
+    <w:name w:val="HTML Preformatted"/>
+    <w:basedOn w:val="prastasis"/>
+    <w:link w:val="HTMLiankstoformatuotasDiagrama"/>
+    <w:uiPriority w:val="99"/>
+    <w:semiHidden/>
+    <w:unhideWhenUsed/>
+    <w:rsid w:val="00DD441F"/>
+    <w:pPr>
+      <w:tabs>
+        <w:tab w:val="left" w:pos="916"/>
+        <w:tab w:val="left" w:pos="1832"/>
+        <w:tab w:val="left" w:pos="2748"/>
+        <w:tab w:val="left" w:pos="3664"/>
+        <w:tab w:val="left" w:pos="4580"/>
+        <w:tab w:val="left" w:pos="5496"/>
+        <w:tab w:val="left" w:pos="6412"/>
+        <w:tab w:val="left" w:pos="7328"/>
+        <w:tab w:val="left" w:pos="8244"/>
+        <w:tab w:val="left" w:pos="9160"/>
+        <w:tab w:val="left" w:pos="10076"/>
+        <w:tab w:val="left" w:pos="10992"/>
+        <w:tab w:val="left" w:pos="11908"/>
+        <w:tab w:val="left" w:pos="12824"/>
+        <w:tab w:val="left" w:pos="13740"/>
+        <w:tab w:val="left" w:pos="14656"/>
+      </w:tabs>
+      <w:spacing w:after="0" w:line="240" w:lineRule="auto"/>
+    </w:pPr>
+    <w:rPr>
+      <w:rFonts w:ascii="Courier New" w:eastAsia="Times New Roman" w:hAnsi="Courier New" w:cs="Courier New"/>
+      <w:sz w:val="20"/>
+      <w:szCs w:val="20"/>
+      <w:lang w:val="lt-LT" w:eastAsia="lt-LT"/>
+    </w:rPr>
+  </w:style>
+  <w:style w:type="character" w:customStyle="1" w:styleId="HTMLiankstoformatuotasDiagrama">
+    <w:name w:val="HTML iš anksto formatuotas Diagrama"/>
+    <w:basedOn w:val="Numatytasispastraiposriftas"/>
+    <w:link w:val="HTMLiankstoformatuotas"/>
+    <w:uiPriority w:val="99"/>
+    <w:semiHidden/>
+    <w:rsid w:val="00DD441F"/>
+    <w:rPr>
+      <w:rFonts w:ascii="Courier New" w:eastAsia="Times New Roman" w:hAnsi="Courier New" w:cs="Courier New"/>
+      <w:sz w:val="20"/>
+      <w:szCs w:val="20"/>
+      <w:lang w:val="lt-LT" w:eastAsia="lt-LT"/>
+    </w:rPr>
+  </w:style>
+  <w:style w:type="paragraph" w:styleId="Paantrat">
+    <w:name w:val="Subtitle"/>
+    <w:basedOn w:val="prastasis"/>
+    <w:next w:val="prastasis"/>
+    <w:link w:val="PaantratDiagrama"/>
+    <w:uiPriority w:val="11"/>
+    <w:qFormat/>
+    <w:rsid w:val="0059043F"/>
+    <w:pPr>
+      <w:numPr>
+        <w:ilvl w:val="1"/>
+      </w:numPr>
+    </w:pPr>
+    <w:rPr>
+      <w:color w:val="5A5A5A" w:themeColor="text1" w:themeTint="A5"/>
+      <w:spacing w:val="15"/>
+    </w:rPr>
+  </w:style>
+  <w:style w:type="character" w:customStyle="1" w:styleId="PaantratDiagrama">
+    <w:name w:val="Paantraštė Diagrama"/>
+    <w:basedOn w:val="Numatytasispastraiposriftas"/>
+    <w:link w:val="Paantrat"/>
+    <w:uiPriority w:val="11"/>
+    <w:rsid w:val="0059043F"/>
+    <w:rPr>
+      <w:color w:val="5A5A5A" w:themeColor="text1" w:themeTint="A5"/>
+      <w:spacing w:val="15"/>
+    </w:rPr>
+  </w:style>
+  <w:style w:type="paragraph" w:styleId="Antrat">
+    <w:name w:val="caption"/>
+    <w:basedOn w:val="prastasis"/>
+    <w:next w:val="prastasis"/>
+    <w:uiPriority w:val="35"/>
+    <w:unhideWhenUsed/>
+    <w:qFormat/>
+    <w:rsid w:val="0059043F"/>
+    <w:pPr>
+      <w:spacing w:after="200" w:line="240" w:lineRule="auto"/>
+    </w:pPr>
+    <w:rPr>
+      <w:i/>
+      <w:iCs/>
+      <w:color w:val="44546A" w:themeColor="text2"/>
+      <w:sz w:val="18"/>
+      <w:szCs w:val="18"/>
+    </w:rPr>
   </w:style>
 </w:styles>
 </file>

</xml_diff>